<commit_message>
ajustes na introducao do artigo
</commit_message>
<xml_diff>
--- a/mentoring_spring_security.docx
+++ b/mentoring_spring_security.docx
@@ -849,7 +849,47 @@
           <w:szCs w:val="24"/>
           <w:lang w:eastAsia="pt-BR"/>
         </w:rPr>
-        <w:t xml:space="preserve">Os donos do Macaxeira Online resolveram expor sua API para alguns parceiros comerciais. Eles reclamavam que desejavam acessar a API da loja virtual a fim de facilitar a integração nas suas plataformas. </w:t>
+        <w:t>Os donos do Macaxeira Online resolveram expor sua API</w:t>
+      </w:r>
+      <w:r>
+        <w:rPr>
+          <w:rFonts w:ascii="Times New Roman" w:eastAsia="Times New Roman" w:hAnsi="Times New Roman" w:cs="Times New Roman"/>
+          <w:b w:val="0"/>
+          <w:bCs w:val="0"/>
+          <w:szCs w:val="24"/>
+          <w:lang w:eastAsia="pt-BR"/>
+        </w:rPr>
+        <w:t xml:space="preserve"> na WEB</w:t>
+      </w:r>
+      <w:r>
+        <w:rPr>
+          <w:rFonts w:ascii="Times New Roman" w:eastAsia="Times New Roman" w:hAnsi="Times New Roman" w:cs="Times New Roman"/>
+          <w:b w:val="0"/>
+          <w:bCs w:val="0"/>
+          <w:szCs w:val="24"/>
+          <w:lang w:eastAsia="pt-BR"/>
+        </w:rPr>
+        <w:t xml:space="preserve"> para alguns</w:t>
+      </w:r>
+      <w:r>
+        <w:rPr>
+          <w:rFonts w:ascii="Times New Roman" w:eastAsia="Times New Roman" w:hAnsi="Times New Roman" w:cs="Times New Roman"/>
+          <w:b w:val="0"/>
+          <w:bCs w:val="0"/>
+          <w:szCs w:val="24"/>
+          <w:lang w:eastAsia="pt-BR"/>
+        </w:rPr>
+        <w:t xml:space="preserve"> de seus</w:t>
+      </w:r>
+      <w:r>
+        <w:rPr>
+          <w:rFonts w:ascii="Times New Roman" w:eastAsia="Times New Roman" w:hAnsi="Times New Roman" w:cs="Times New Roman"/>
+          <w:b w:val="0"/>
+          <w:bCs w:val="0"/>
+          <w:szCs w:val="24"/>
+          <w:lang w:eastAsia="pt-BR"/>
+        </w:rPr>
+        <w:t xml:space="preserve"> parceiros comerciais. Eles reclamavam que desejavam acessar a API da loja virtual a fim de facilitar a integração nas suas plataformas. </w:t>
       </w:r>
     </w:p>
     <w:p>
@@ -941,13 +981,82 @@
           <w:szCs w:val="24"/>
           <w:lang w:eastAsia="pt-BR"/>
         </w:rPr>
-        <w:t>Dentre os pontos levantados como restrição para liberar o acesso para terceiros alguns pontos foram levantados, dentre eles a questão da segurança. O arquiteto argumentou que eles já utilizavam o spring-security, portanto a API já estava segura, não sendo portanto um empecilho para o lançamento.</w:t>
+        <w:t>A equipe de segurança</w:t>
+      </w:r>
+      <w:r>
+        <w:rPr>
+          <w:rFonts w:ascii="Times New Roman" w:eastAsia="Times New Roman" w:hAnsi="Times New Roman" w:cs="Times New Roman"/>
+          <w:b w:val="0"/>
+          <w:bCs w:val="0"/>
+          <w:szCs w:val="24"/>
+          <w:lang w:eastAsia="pt-BR"/>
+        </w:rPr>
+        <w:t>, todavia,</w:t>
+      </w:r>
+      <w:r>
+        <w:rPr>
+          <w:rFonts w:ascii="Times New Roman" w:eastAsia="Times New Roman" w:hAnsi="Times New Roman" w:cs="Times New Roman"/>
+          <w:b w:val="0"/>
+          <w:bCs w:val="0"/>
+          <w:szCs w:val="24"/>
+          <w:lang w:eastAsia="pt-BR"/>
+        </w:rPr>
+        <w:t xml:space="preserve"> ainda precisava avaliar a aplicação</w:t>
+      </w:r>
+      <w:r>
+        <w:rPr>
+          <w:rFonts w:ascii="Times New Roman" w:eastAsia="Times New Roman" w:hAnsi="Times New Roman" w:cs="Times New Roman"/>
+          <w:b w:val="0"/>
+          <w:bCs w:val="0"/>
+          <w:szCs w:val="24"/>
+          <w:lang w:eastAsia="pt-BR"/>
+        </w:rPr>
+        <w:t>,</w:t>
+      </w:r>
+      <w:r>
+        <w:rPr>
+          <w:rFonts w:ascii="Times New Roman" w:eastAsia="Times New Roman" w:hAnsi="Times New Roman" w:cs="Times New Roman"/>
+          <w:b w:val="0"/>
+          <w:bCs w:val="0"/>
+          <w:szCs w:val="24"/>
+          <w:lang w:eastAsia="pt-BR"/>
+        </w:rPr>
+        <w:t xml:space="preserve"> para </w:t>
+      </w:r>
+      <w:r>
+        <w:rPr>
+          <w:rFonts w:ascii="Times New Roman" w:eastAsia="Times New Roman" w:hAnsi="Times New Roman" w:cs="Times New Roman"/>
+          <w:b w:val="0"/>
+          <w:bCs w:val="0"/>
+          <w:szCs w:val="24"/>
+          <w:lang w:eastAsia="pt-BR"/>
+        </w:rPr>
+        <w:t xml:space="preserve">garantir que a mesma estaria protegida de possíveis ataques. Ao final da análise um relatório deveria ser gerado informando os pontos de não conformidade e </w:t>
+      </w:r>
+      <w:r>
+        <w:rPr>
+          <w:rFonts w:ascii="Times New Roman" w:eastAsia="Times New Roman" w:hAnsi="Times New Roman" w:cs="Times New Roman"/>
+          <w:b w:val="0"/>
+          <w:bCs w:val="0"/>
+          <w:szCs w:val="24"/>
+          <w:lang w:eastAsia="pt-BR"/>
+        </w:rPr>
+        <w:t>sugestões de melhorias</w:t>
+      </w:r>
+      <w:r>
+        <w:rPr>
+          <w:rFonts w:ascii="Times New Roman" w:eastAsia="Times New Roman" w:hAnsi="Times New Roman" w:cs="Times New Roman"/>
+          <w:b w:val="0"/>
+          <w:bCs w:val="0"/>
+          <w:szCs w:val="24"/>
+          <w:lang w:eastAsia="pt-BR"/>
+        </w:rPr>
+        <w:t>.</w:t>
       </w:r>
     </w:p>
     <w:p>
       <w:pPr>
         <w:pStyle w:val="Standard"/>
-        <w:ind w:firstLine="720"/>
         <w:jc w:val="both"/>
         <w:rPr>
           <w:rFonts w:ascii="Palatino" w:hAnsi="Palatino"/>
@@ -1038,7 +1147,7 @@
           <w:color w:val="000080"/>
           <w:sz w:val="28"/>
         </w:rPr>
-        <w:t>1, 2, 3... No ar</w:t>
+        <w:t>Relatório de Segurança</w:t>
       </w:r>
     </w:p>
     <w:p>
@@ -1146,70 +1255,49 @@
           <w:rFonts w:ascii="Times New Roman" w:eastAsia="Times New Roman" w:hAnsi="Times New Roman" w:cs="Times New Roman"/>
           <w:lang w:eastAsia="pt-BR"/>
         </w:rPr>
-        <w:t>O time responsável pela API</w:t>
+        <w:t>O time de segurança</w:t>
       </w:r>
       <w:r>
         <w:rPr>
           <w:rFonts w:ascii="Times New Roman" w:eastAsia="Times New Roman" w:hAnsi="Times New Roman" w:cs="Times New Roman"/>
           <w:lang w:eastAsia="pt-BR"/>
         </w:rPr>
-        <w:t xml:space="preserve"> enfim publicou na data </w:t>
+        <w:t xml:space="preserve"> realizou uma análise detalhada do sistema</w:t>
       </w:r>
       <w:r>
         <w:rPr>
           <w:rFonts w:ascii="Times New Roman" w:eastAsia="Times New Roman" w:hAnsi="Times New Roman" w:cs="Times New Roman"/>
           <w:lang w:eastAsia="pt-BR"/>
         </w:rPr>
-        <w:t>acordada</w:t>
+        <w:t xml:space="preserve"> e encontrou alguns </w:t>
       </w:r>
       <w:r>
         <w:rPr>
           <w:rFonts w:ascii="Times New Roman" w:eastAsia="Times New Roman" w:hAnsi="Times New Roman" w:cs="Times New Roman"/>
           <w:lang w:eastAsia="pt-BR"/>
         </w:rPr>
-        <w:t>; afinal de contas, nã</w:t>
+        <w:t>pontos</w:t>
       </w:r>
       <w:r>
         <w:rPr>
           <w:rFonts w:ascii="Times New Roman" w:eastAsia="Times New Roman" w:hAnsi="Times New Roman" w:cs="Times New Roman"/>
           <w:lang w:eastAsia="pt-BR"/>
         </w:rPr>
-        <w:t xml:space="preserve">o </w:t>
+        <w:t xml:space="preserve"> que precisavam ser corrigidos antes de disponibilizar para os usuários externos.</w:t>
       </w:r>
       <w:r>
         <w:rPr>
           <w:rFonts w:ascii="Times New Roman" w:eastAsia="Times New Roman" w:hAnsi="Times New Roman" w:cs="Times New Roman"/>
           <w:lang w:eastAsia="pt-BR"/>
         </w:rPr>
-        <w:t>foi</w:t>
+        <w:t xml:space="preserve"> O time de desenvolvimento foi chamado para entender melhor a </w:t>
       </w:r>
       <w:r>
         <w:rPr>
           <w:rFonts w:ascii="Times New Roman" w:eastAsia="Times New Roman" w:hAnsi="Times New Roman" w:cs="Times New Roman"/>
           <w:lang w:eastAsia="pt-BR"/>
         </w:rPr>
-        <w:t xml:space="preserve"> necessário </w:t>
-      </w:r>
-      <w:r>
-        <w:rPr>
-          <w:rFonts w:ascii="Times New Roman" w:eastAsia="Times New Roman" w:hAnsi="Times New Roman" w:cs="Times New Roman"/>
-          <w:lang w:eastAsia="pt-BR"/>
-        </w:rPr>
-        <w:t xml:space="preserve">grandes </w:t>
-      </w:r>
-      <w:r>
-        <w:rPr>
-          <w:rFonts w:ascii="Times New Roman" w:eastAsia="Times New Roman" w:hAnsi="Times New Roman" w:cs="Times New Roman"/>
-          <w:lang w:eastAsia="pt-BR"/>
-        </w:rPr>
-        <w:t>ajustes.</w:t>
-      </w:r>
-      <w:r>
-        <w:rPr>
-          <w:rFonts w:ascii="Times New Roman" w:eastAsia="Times New Roman" w:hAnsi="Times New Roman" w:cs="Times New Roman"/>
-          <w:lang w:eastAsia="pt-BR"/>
-        </w:rPr>
-        <w:t xml:space="preserve"> Os parceiros comerciais começaram a usar a aplicação e integrar em suas plataformas. </w:t>
+        <w:t>questão.</w:t>
       </w:r>
     </w:p>
     <w:p>
@@ -1236,37 +1324,36 @@
           <w:rFonts w:ascii="Times New Roman" w:eastAsia="Times New Roman" w:hAnsi="Times New Roman" w:cs="Times New Roman"/>
           <w:lang w:eastAsia="pt-BR"/>
         </w:rPr>
-        <w:t xml:space="preserve">Depois de alguns meses de funcionamento a equipe verificou que informações confidencias dos clientes estavam vazando, além de estarem sofrendo alguns ataques </w:t>
+        <w:t xml:space="preserve">O arquiteto não entendia como era possível a aplicação ainda apresentar brechas de segurança uma vez que eles estavam utilizando o </w:t>
       </w:r>
       <w:r>
         <w:rPr>
           <w:rFonts w:ascii="Times New Roman" w:eastAsia="Times New Roman" w:hAnsi="Times New Roman" w:cs="Times New Roman"/>
-          <w:color w:val="FF0000"/>
-          <w:highlight w:val="yellow"/>
-          <w:lang w:eastAsia="pt-BR"/>
-        </w:rPr>
-        <w:t>(especificar possíveis tipos de ataques)</w:t>
+          <w:i/>
+          <w:lang w:eastAsia="pt-BR"/>
+        </w:rPr>
+        <w:t>spring-security</w:t>
       </w:r>
       <w:r>
         <w:rPr>
           <w:rFonts w:ascii="Times New Roman" w:eastAsia="Times New Roman" w:hAnsi="Times New Roman" w:cs="Times New Roman"/>
           <w:lang w:eastAsia="pt-BR"/>
         </w:rPr>
-        <w:t>.</w:t>
+        <w:t>. A API já vinha sendo consumida por outros sistemas internos</w:t>
       </w:r>
       <w:r>
         <w:rPr>
           <w:rFonts w:ascii="Times New Roman" w:eastAsia="Times New Roman" w:hAnsi="Times New Roman" w:cs="Times New Roman"/>
           <w:lang w:eastAsia="pt-BR"/>
         </w:rPr>
-        <w:t xml:space="preserve"> </w:t>
+        <w:t xml:space="preserve"> havia</w:t>
       </w:r>
       <w:r>
         <w:rPr>
           <w:rFonts w:ascii="Times New Roman" w:eastAsia="Times New Roman" w:hAnsi="Times New Roman" w:cs="Times New Roman"/>
           <w:lang w:eastAsia="pt-BR"/>
         </w:rPr>
-        <w:t>Além disso, um DBA que havia sido demitido recentemente havia recuperado o acesso de alguns dos usuários da API antes de deixar a empresa, com a intenção de sabotar futuramente companhia.</w:t>
+        <w:t xml:space="preserve"> pelo menos 1 ano.</w:t>
       </w:r>
     </w:p>
     <w:p>
@@ -1281,96 +1368,6 @@
     </w:p>
     <w:p>
       <w:pPr>
-        <w:pStyle w:val="Corpo"/>
-        <w:ind w:firstLine="0"/>
-        <w:rPr>
-          <w:rFonts w:ascii="Times New Roman" w:eastAsia="Times New Roman" w:hAnsi="Times New Roman" w:cs="Times New Roman"/>
-          <w:lang w:eastAsia="pt-BR"/>
-        </w:rPr>
-      </w:pPr>
-      <w:r>
-        <w:rPr>
-          <w:rFonts w:ascii="Times New Roman" w:eastAsia="Times New Roman" w:hAnsi="Times New Roman" w:cs="Times New Roman"/>
-          <w:lang w:eastAsia="pt-BR"/>
-        </w:rPr>
-        <w:t xml:space="preserve">Ora se a </w:t>
-      </w:r>
-      <w:r>
-        <w:rPr>
-          <w:rFonts w:ascii="Times New Roman" w:eastAsia="Times New Roman" w:hAnsi="Times New Roman" w:cs="Times New Roman"/>
-          <w:lang w:eastAsia="pt-BR"/>
-        </w:rPr>
-        <w:t>aplicação já utilizava o spring-security não haviam motivos para preocupação, afinal de contas ela já estava segura!</w:t>
-      </w:r>
-    </w:p>
-    <w:p>
-      <w:pPr>
-        <w:pStyle w:val="Corpo"/>
-        <w:ind w:firstLine="0"/>
-        <w:rPr>
-          <w:rFonts w:ascii="Times New Roman" w:eastAsia="Times New Roman" w:hAnsi="Times New Roman" w:cs="Times New Roman"/>
-          <w:lang w:eastAsia="pt-BR"/>
-        </w:rPr>
-      </w:pPr>
-    </w:p>
-    <w:p>
-      <w:pPr>
-        <w:pStyle w:val="Corpo"/>
-        <w:ind w:firstLine="0"/>
-        <w:rPr>
-          <w:rFonts w:ascii="Times New Roman" w:eastAsia="Times New Roman" w:hAnsi="Times New Roman" w:cs="Times New Roman"/>
-          <w:color w:val="FF0000"/>
-          <w:lang w:eastAsia="pt-BR"/>
-        </w:rPr>
-      </w:pPr>
-      <w:r>
-        <w:rPr>
-          <w:rFonts w:ascii="Times New Roman" w:eastAsia="Times New Roman" w:hAnsi="Times New Roman" w:cs="Times New Roman"/>
-          <w:lang w:eastAsia="pt-BR"/>
-        </w:rPr>
-        <w:t xml:space="preserve">Uma empresa especializada em segurança foi então contratada para </w:t>
-      </w:r>
-      <w:r>
-        <w:rPr>
-          <w:rFonts w:ascii="Times New Roman" w:eastAsia="Times New Roman" w:hAnsi="Times New Roman" w:cs="Times New Roman"/>
-          <w:lang w:eastAsia="pt-BR"/>
-        </w:rPr>
-        <w:t>realizar uma análise do que poderia estar acontecendo</w:t>
-      </w:r>
-      <w:r>
-        <w:rPr>
-          <w:rFonts w:ascii="Times New Roman" w:eastAsia="Times New Roman" w:hAnsi="Times New Roman" w:cs="Times New Roman"/>
-          <w:lang w:eastAsia="pt-BR"/>
-        </w:rPr>
-        <w:t xml:space="preserve"> na Macaxeira Online</w:t>
-      </w:r>
-      <w:r>
-        <w:rPr>
-          <w:rFonts w:ascii="Times New Roman" w:eastAsia="Times New Roman" w:hAnsi="Times New Roman" w:cs="Times New Roman"/>
-          <w:lang w:eastAsia="pt-BR"/>
-        </w:rPr>
-        <w:t>. Eles começaram então a realizar um raio-x da aplicação em busca de possíveis brechas, a fim de poder gerar um relatório com um plano de ação para sanar os problemas</w:t>
-      </w:r>
-      <w:r>
-        <w:rPr>
-          <w:rFonts w:ascii="Times New Roman" w:eastAsia="Times New Roman" w:hAnsi="Times New Roman" w:cs="Times New Roman"/>
-          <w:lang w:eastAsia="pt-BR"/>
-        </w:rPr>
-        <w:t>.</w:t>
-      </w:r>
-    </w:p>
-    <w:p>
-      <w:pPr>
-        <w:pStyle w:val="Standard"/>
-        <w:ind w:firstLine="720"/>
-        <w:jc w:val="both"/>
-        <w:rPr>
-          <w:rFonts w:ascii="Palatino" w:hAnsi="Palatino"/>
-        </w:rPr>
-      </w:pPr>
-    </w:p>
-    <w:p>
-      <w:pPr>
         <w:pStyle w:val="Standard"/>
         <w:jc w:val="both"/>
         <w:rPr>
@@ -1383,214 +1380,179 @@
           <w:rFonts w:eastAsia="Times New Roman" w:cs="Times New Roman"/>
           <w:kern w:val="0"/>
         </w:rPr>
-        <w:t>Eles constataram que a</w:t>
+        <w:t xml:space="preserve">No relatório foram </w:t>
       </w:r>
       <w:r>
         <w:rPr>
           <w:rFonts w:eastAsia="Times New Roman" w:cs="Times New Roman"/>
           <w:kern w:val="0"/>
         </w:rPr>
-        <w:t>o implantar</w:t>
+        <w:t xml:space="preserve">reportados os seguintes </w:t>
       </w:r>
       <w:r>
         <w:rPr>
           <w:rFonts w:eastAsia="Times New Roman" w:cs="Times New Roman"/>
           <w:kern w:val="0"/>
         </w:rPr>
-        <w:t>em</w:t>
-      </w:r>
-      <w:r>
+        <w:t>tópicos:</w:t>
+      </w:r>
+    </w:p>
+    <w:p>
+      <w:pPr>
+        <w:pStyle w:val="Standard"/>
+        <w:numPr>
+          <w:ilvl w:val="0"/>
+          <w:numId w:val="9"/>
+        </w:numPr>
+        <w:jc w:val="both"/>
         <w:rPr>
           <w:rFonts w:eastAsia="Times New Roman" w:cs="Times New Roman"/>
           <w:kern w:val="0"/>
         </w:rPr>
-        <w:t xml:space="preserve"> o spring-security na API</w:t>
-      </w:r>
+      </w:pPr>
       <w:r>
         <w:rPr>
           <w:rFonts w:eastAsia="Times New Roman" w:cs="Times New Roman"/>
           <w:kern w:val="0"/>
         </w:rPr>
-        <w:t>, quando o seu uso era apenas de caráter corporativo</w:t>
-      </w:r>
-      <w:r>
+        <w:t>problemas na autenticação;</w:t>
+      </w:r>
+    </w:p>
+    <w:p>
+      <w:pPr>
+        <w:pStyle w:val="Standard"/>
+        <w:numPr>
+          <w:ilvl w:val="0"/>
+          <w:numId w:val="9"/>
+        </w:numPr>
+        <w:jc w:val="both"/>
         <w:rPr>
           <w:rFonts w:eastAsia="Times New Roman" w:cs="Times New Roman"/>
           <w:kern w:val="0"/>
         </w:rPr>
-        <w:t xml:space="preserve">, </w:t>
-      </w:r>
+      </w:pPr>
       <w:r>
         <w:rPr>
           <w:rFonts w:eastAsia="Times New Roman" w:cs="Times New Roman"/>
           <w:kern w:val="0"/>
         </w:rPr>
-        <w:t>alguns</w:t>
-      </w:r>
-      <w:r>
+        <w:t>problemas de autorização;</w:t>
+      </w:r>
+    </w:p>
+    <w:p>
+      <w:pPr>
+        <w:pStyle w:val="Standard"/>
+        <w:numPr>
+          <w:ilvl w:val="0"/>
+          <w:numId w:val="9"/>
+        </w:numPr>
+        <w:jc w:val="both"/>
         <w:rPr>
           <w:rFonts w:eastAsia="Times New Roman" w:cs="Times New Roman"/>
           <w:kern w:val="0"/>
         </w:rPr>
-        <w:t xml:space="preserve"> pontos </w:t>
-      </w:r>
+      </w:pPr>
       <w:r>
         <w:rPr>
           <w:rFonts w:eastAsia="Times New Roman" w:cs="Times New Roman"/>
           <w:kern w:val="0"/>
         </w:rPr>
-        <w:t>na sua</w:t>
-      </w:r>
-      <w:r>
+        <w:t>problemas de auditoria;</w:t>
+      </w:r>
+    </w:p>
+    <w:p>
+      <w:pPr>
+        <w:pStyle w:val="Standard"/>
+        <w:numPr>
+          <w:ilvl w:val="0"/>
+          <w:numId w:val="9"/>
+        </w:numPr>
+        <w:jc w:val="both"/>
         <w:rPr>
           <w:rFonts w:eastAsia="Times New Roman" w:cs="Times New Roman"/>
           <w:kern w:val="0"/>
         </w:rPr>
-        <w:t xml:space="preserve"> configuração </w:t>
-      </w:r>
+      </w:pPr>
       <w:r>
         <w:rPr>
           <w:rFonts w:eastAsia="Times New Roman" w:cs="Times New Roman"/>
           <w:kern w:val="0"/>
         </w:rPr>
-        <w:t>passaram desapercebidos</w:t>
-      </w:r>
-      <w:r>
+        <w:t>URL exposta;</w:t>
+      </w:r>
+    </w:p>
+    <w:p>
+      <w:pPr>
+        <w:pStyle w:val="Standard"/>
+        <w:numPr>
+          <w:ilvl w:val="0"/>
+          <w:numId w:val="9"/>
+        </w:numPr>
+        <w:jc w:val="both"/>
         <w:rPr>
           <w:rFonts w:eastAsia="Times New Roman" w:cs="Times New Roman"/>
           <w:kern w:val="0"/>
         </w:rPr>
-        <w:t xml:space="preserve">. </w:t>
-      </w:r>
+      </w:pPr>
       <w:r>
         <w:rPr>
           <w:rFonts w:eastAsia="Times New Roman" w:cs="Times New Roman"/>
           <w:kern w:val="0"/>
         </w:rPr>
-        <w:t>Contudo, a</w:t>
-      </w:r>
-      <w:r>
+        <w:t>dados sensíveis trafegando sem criptografia;</w:t>
+      </w:r>
+    </w:p>
+    <w:p>
+      <w:pPr>
+        <w:pStyle w:val="Standard"/>
+        <w:numPr>
+          <w:ilvl w:val="0"/>
+          <w:numId w:val="9"/>
+        </w:numPr>
+        <w:jc w:val="both"/>
         <w:rPr>
           <w:rFonts w:eastAsia="Times New Roman" w:cs="Times New Roman"/>
           <w:kern w:val="0"/>
         </w:rPr>
-        <w:t>té aquele momento aquilo não</w:t>
-      </w:r>
+      </w:pPr>
       <w:r>
         <w:rPr>
           <w:rFonts w:eastAsia="Times New Roman" w:cs="Times New Roman"/>
           <w:kern w:val="0"/>
         </w:rPr>
-        <w:t xml:space="preserve"> chegava a</w:t>
-      </w:r>
-      <w:r>
+        <w:t>dados do usuário exposto de forma indevida.</w:t>
+      </w:r>
+    </w:p>
+    <w:p>
+      <w:pPr>
+        <w:pStyle w:val="Standard"/>
+        <w:jc w:val="both"/>
         <w:rPr>
           <w:rFonts w:eastAsia="Times New Roman" w:cs="Times New Roman"/>
           <w:kern w:val="0"/>
         </w:rPr>
-        <w:t xml:space="preserve"> </w:t>
-      </w:r>
-      <w:r>
+      </w:pPr>
+    </w:p>
+    <w:p>
+      <w:pPr>
+        <w:pStyle w:val="Standard"/>
+        <w:jc w:val="both"/>
         <w:rPr>
           <w:rFonts w:eastAsia="Times New Roman" w:cs="Times New Roman"/>
           <w:kern w:val="0"/>
         </w:rPr>
-        <w:t>representar um problema iminente</w:t>
-      </w:r>
-      <w:r>
-        <w:rPr>
-          <w:rFonts w:eastAsia="Times New Roman" w:cs="Times New Roman"/>
-          <w:kern w:val="0"/>
-        </w:rPr>
-        <w:t xml:space="preserve">, uma vez que </w:t>
-      </w:r>
+      </w:pPr>
+    </w:p>
+    <w:p>
+      <w:pPr>
+        <w:pStyle w:val="Standard"/>
+        <w:jc w:val="both"/>
+        <w:rPr>
+          <w:rFonts w:ascii="Palatino" w:hAnsi="Palatino"/>
+        </w:rPr>
+      </w:pPr>
       <w:bookmarkStart w:id="0" w:name="_GoBack"/>
       <w:bookmarkEnd w:id="0"/>
-      <w:r>
-        <w:rPr>
-          <w:rFonts w:eastAsia="Times New Roman" w:cs="Times New Roman"/>
-          <w:kern w:val="0"/>
-        </w:rPr>
-        <w:t xml:space="preserve">ela só vinha </w:t>
-      </w:r>
-      <w:r>
-        <w:rPr>
-          <w:rFonts w:eastAsia="Times New Roman" w:cs="Times New Roman"/>
-          <w:kern w:val="0"/>
-        </w:rPr>
-        <w:t>consumida</w:t>
-      </w:r>
-      <w:r>
-        <w:rPr>
-          <w:rFonts w:eastAsia="Times New Roman" w:cs="Times New Roman"/>
-          <w:kern w:val="0"/>
-        </w:rPr>
-        <w:t xml:space="preserve"> dentro da </w:t>
-      </w:r>
-      <w:r>
-        <w:rPr>
-          <w:rFonts w:eastAsia="Times New Roman" w:cs="Times New Roman"/>
-          <w:kern w:val="0"/>
-        </w:rPr>
-        <w:t xml:space="preserve">própria </w:t>
-      </w:r>
-      <w:r>
-        <w:rPr>
-          <w:rFonts w:eastAsia="Times New Roman" w:cs="Times New Roman"/>
-          <w:kern w:val="0"/>
-        </w:rPr>
-        <w:t>empresa</w:t>
-      </w:r>
-      <w:r>
-        <w:rPr>
-          <w:rFonts w:eastAsia="Times New Roman" w:cs="Times New Roman"/>
-          <w:kern w:val="0"/>
-        </w:rPr>
-        <w:t>, sendo acessada apenas por alguns sistemas internos, além do fato de rodar</w:t>
-      </w:r>
-      <w:r>
-        <w:rPr>
-          <w:rFonts w:eastAsia="Times New Roman" w:cs="Times New Roman"/>
-          <w:kern w:val="0"/>
-        </w:rPr>
-        <w:t xml:space="preserve"> atrás de um firewall.</w:t>
-      </w:r>
-    </w:p>
-    <w:p>
-      <w:pPr>
-        <w:pStyle w:val="Standard"/>
-        <w:jc w:val="both"/>
-        <w:rPr>
-          <w:rFonts w:eastAsia="Times New Roman" w:cs="Times New Roman"/>
-          <w:kern w:val="0"/>
-        </w:rPr>
-      </w:pPr>
-      <w:r>
-        <w:rPr>
-          <w:rFonts w:eastAsia="Times New Roman" w:cs="Times New Roman"/>
-          <w:kern w:val="0"/>
-        </w:rPr>
-        <w:t xml:space="preserve"> </w:t>
-      </w:r>
-    </w:p>
-    <w:p>
-      <w:pPr>
-        <w:pStyle w:val="Standard"/>
-        <w:jc w:val="both"/>
-        <w:rPr>
-          <w:rFonts w:eastAsia="Times New Roman" w:cs="Times New Roman"/>
-          <w:kern w:val="0"/>
-        </w:rPr>
-      </w:pPr>
-    </w:p>
-    <w:p>
-      <w:pPr>
-        <w:pStyle w:val="Standard"/>
-        <w:jc w:val="both"/>
-        <w:rPr>
-          <w:rFonts w:ascii="Palatino" w:hAnsi="Palatino"/>
-        </w:rPr>
-      </w:pPr>
     </w:p>
     <w:p>
       <w:pPr>
@@ -1802,6 +1764,345 @@
 <file path=word/numbering.xml><?xml version="1.0" encoding="utf-8"?>
 <w:numbering xmlns:wpc="http://schemas.microsoft.com/office/word/2010/wordprocessingCanvas" xmlns:mo="http://schemas.microsoft.com/office/mac/office/2008/main" xmlns:mc="http://schemas.openxmlformats.org/markup-compatibility/2006" xmlns:mv="urn:schemas-microsoft-com:mac:vml" xmlns:o="urn:schemas-microsoft-com:office:office" xmlns:r="http://schemas.openxmlformats.org/officeDocument/2006/relationships" xmlns:m="http://schemas.openxmlformats.org/officeDocument/2006/math" xmlns:v="urn:schemas-microsoft-com:vml" xmlns:wp14="http://schemas.microsoft.com/office/word/2010/wordprocessingDrawing" xmlns:wp="http://schemas.openxmlformats.org/drawingml/2006/wordprocessingDrawing" xmlns:w10="urn:schemas-microsoft-com:office:word" xmlns:w="http://schemas.openxmlformats.org/wordprocessingml/2006/main" xmlns:w14="http://schemas.microsoft.com/office/word/2010/wordml" xmlns:wpg="http://schemas.microsoft.com/office/word/2010/wordprocessingGroup" xmlns:wpi="http://schemas.microsoft.com/office/word/2010/wordprocessingInk" xmlns:wne="http://schemas.microsoft.com/office/word/2006/wordml" xmlns:wps="http://schemas.microsoft.com/office/word/2010/wordprocessingShape" mc:Ignorable="w14 wp14">
   <w:abstractNum w:abstractNumId="0">
+    <w:nsid w:val="117C7C78"/>
+    <w:multiLevelType w:val="hybridMultilevel"/>
+    <w:tmpl w:val="C8306B94"/>
+    <w:lvl w:ilvl="0" w:tplc="04090001">
+      <w:start w:val="1"/>
+      <w:numFmt w:val="bullet"/>
+      <w:lvlText w:val=""/>
+      <w:lvlJc w:val="left"/>
+      <w:pPr>
+        <w:ind w:left="720" w:hanging="360"/>
+      </w:pPr>
+      <w:rPr>
+        <w:rFonts w:ascii="Symbol" w:hAnsi="Symbol" w:hint="default"/>
+      </w:rPr>
+    </w:lvl>
+    <w:lvl w:ilvl="1" w:tplc="04090003" w:tentative="1">
+      <w:start w:val="1"/>
+      <w:numFmt w:val="bullet"/>
+      <w:lvlText w:val="o"/>
+      <w:lvlJc w:val="left"/>
+      <w:pPr>
+        <w:ind w:left="1440" w:hanging="360"/>
+      </w:pPr>
+      <w:rPr>
+        <w:rFonts w:ascii="Courier New" w:hAnsi="Courier New" w:hint="default"/>
+      </w:rPr>
+    </w:lvl>
+    <w:lvl w:ilvl="2" w:tplc="04090005" w:tentative="1">
+      <w:start w:val="1"/>
+      <w:numFmt w:val="bullet"/>
+      <w:lvlText w:val=""/>
+      <w:lvlJc w:val="left"/>
+      <w:pPr>
+        <w:ind w:left="2160" w:hanging="360"/>
+      </w:pPr>
+      <w:rPr>
+        <w:rFonts w:ascii="Wingdings" w:hAnsi="Wingdings" w:hint="default"/>
+      </w:rPr>
+    </w:lvl>
+    <w:lvl w:ilvl="3" w:tplc="04090001" w:tentative="1">
+      <w:start w:val="1"/>
+      <w:numFmt w:val="bullet"/>
+      <w:lvlText w:val=""/>
+      <w:lvlJc w:val="left"/>
+      <w:pPr>
+        <w:ind w:left="2880" w:hanging="360"/>
+      </w:pPr>
+      <w:rPr>
+        <w:rFonts w:ascii="Symbol" w:hAnsi="Symbol" w:hint="default"/>
+      </w:rPr>
+    </w:lvl>
+    <w:lvl w:ilvl="4" w:tplc="04090003" w:tentative="1">
+      <w:start w:val="1"/>
+      <w:numFmt w:val="bullet"/>
+      <w:lvlText w:val="o"/>
+      <w:lvlJc w:val="left"/>
+      <w:pPr>
+        <w:ind w:left="3600" w:hanging="360"/>
+      </w:pPr>
+      <w:rPr>
+        <w:rFonts w:ascii="Courier New" w:hAnsi="Courier New" w:hint="default"/>
+      </w:rPr>
+    </w:lvl>
+    <w:lvl w:ilvl="5" w:tplc="04090005" w:tentative="1">
+      <w:start w:val="1"/>
+      <w:numFmt w:val="bullet"/>
+      <w:lvlText w:val=""/>
+      <w:lvlJc w:val="left"/>
+      <w:pPr>
+        <w:ind w:left="4320" w:hanging="360"/>
+      </w:pPr>
+      <w:rPr>
+        <w:rFonts w:ascii="Wingdings" w:hAnsi="Wingdings" w:hint="default"/>
+      </w:rPr>
+    </w:lvl>
+    <w:lvl w:ilvl="6" w:tplc="04090001" w:tentative="1">
+      <w:start w:val="1"/>
+      <w:numFmt w:val="bullet"/>
+      <w:lvlText w:val=""/>
+      <w:lvlJc w:val="left"/>
+      <w:pPr>
+        <w:ind w:left="5040" w:hanging="360"/>
+      </w:pPr>
+      <w:rPr>
+        <w:rFonts w:ascii="Symbol" w:hAnsi="Symbol" w:hint="default"/>
+      </w:rPr>
+    </w:lvl>
+    <w:lvl w:ilvl="7" w:tplc="04090003" w:tentative="1">
+      <w:start w:val="1"/>
+      <w:numFmt w:val="bullet"/>
+      <w:lvlText w:val="o"/>
+      <w:lvlJc w:val="left"/>
+      <w:pPr>
+        <w:ind w:left="5760" w:hanging="360"/>
+      </w:pPr>
+      <w:rPr>
+        <w:rFonts w:ascii="Courier New" w:hAnsi="Courier New" w:hint="default"/>
+      </w:rPr>
+    </w:lvl>
+    <w:lvl w:ilvl="8" w:tplc="04090005" w:tentative="1">
+      <w:start w:val="1"/>
+      <w:numFmt w:val="bullet"/>
+      <w:lvlText w:val=""/>
+      <w:lvlJc w:val="left"/>
+      <w:pPr>
+        <w:ind w:left="6480" w:hanging="360"/>
+      </w:pPr>
+      <w:rPr>
+        <w:rFonts w:ascii="Wingdings" w:hAnsi="Wingdings" w:hint="default"/>
+      </w:rPr>
+    </w:lvl>
+  </w:abstractNum>
+  <w:abstractNum w:abstractNumId="1">
+    <w:nsid w:val="332C6DF3"/>
+    <w:multiLevelType w:val="hybridMultilevel"/>
+    <w:tmpl w:val="C706EF3E"/>
+    <w:lvl w:ilvl="0" w:tplc="04090013">
+      <w:start w:val="1"/>
+      <w:numFmt w:val="upperRoman"/>
+      <w:lvlText w:val="%1."/>
+      <w:lvlJc w:val="right"/>
+      <w:pPr>
+        <w:ind w:left="720" w:hanging="360"/>
+      </w:pPr>
+      <w:rPr>
+        <w:rFonts w:hint="default"/>
+      </w:rPr>
+    </w:lvl>
+    <w:lvl w:ilvl="1" w:tplc="04090003" w:tentative="1">
+      <w:start w:val="1"/>
+      <w:numFmt w:val="bullet"/>
+      <w:lvlText w:val="o"/>
+      <w:lvlJc w:val="left"/>
+      <w:pPr>
+        <w:ind w:left="1440" w:hanging="360"/>
+      </w:pPr>
+      <w:rPr>
+        <w:rFonts w:ascii="Courier New" w:hAnsi="Courier New" w:hint="default"/>
+      </w:rPr>
+    </w:lvl>
+    <w:lvl w:ilvl="2" w:tplc="04090005" w:tentative="1">
+      <w:start w:val="1"/>
+      <w:numFmt w:val="bullet"/>
+      <w:lvlText w:val=""/>
+      <w:lvlJc w:val="left"/>
+      <w:pPr>
+        <w:ind w:left="2160" w:hanging="360"/>
+      </w:pPr>
+      <w:rPr>
+        <w:rFonts w:ascii="Wingdings" w:hAnsi="Wingdings" w:hint="default"/>
+      </w:rPr>
+    </w:lvl>
+    <w:lvl w:ilvl="3" w:tplc="04090001" w:tentative="1">
+      <w:start w:val="1"/>
+      <w:numFmt w:val="bullet"/>
+      <w:lvlText w:val=""/>
+      <w:lvlJc w:val="left"/>
+      <w:pPr>
+        <w:ind w:left="2880" w:hanging="360"/>
+      </w:pPr>
+      <w:rPr>
+        <w:rFonts w:ascii="Symbol" w:hAnsi="Symbol" w:hint="default"/>
+      </w:rPr>
+    </w:lvl>
+    <w:lvl w:ilvl="4" w:tplc="04090003" w:tentative="1">
+      <w:start w:val="1"/>
+      <w:numFmt w:val="bullet"/>
+      <w:lvlText w:val="o"/>
+      <w:lvlJc w:val="left"/>
+      <w:pPr>
+        <w:ind w:left="3600" w:hanging="360"/>
+      </w:pPr>
+      <w:rPr>
+        <w:rFonts w:ascii="Courier New" w:hAnsi="Courier New" w:hint="default"/>
+      </w:rPr>
+    </w:lvl>
+    <w:lvl w:ilvl="5" w:tplc="04090005" w:tentative="1">
+      <w:start w:val="1"/>
+      <w:numFmt w:val="bullet"/>
+      <w:lvlText w:val=""/>
+      <w:lvlJc w:val="left"/>
+      <w:pPr>
+        <w:ind w:left="4320" w:hanging="360"/>
+      </w:pPr>
+      <w:rPr>
+        <w:rFonts w:ascii="Wingdings" w:hAnsi="Wingdings" w:hint="default"/>
+      </w:rPr>
+    </w:lvl>
+    <w:lvl w:ilvl="6" w:tplc="04090001" w:tentative="1">
+      <w:start w:val="1"/>
+      <w:numFmt w:val="bullet"/>
+      <w:lvlText w:val=""/>
+      <w:lvlJc w:val="left"/>
+      <w:pPr>
+        <w:ind w:left="5040" w:hanging="360"/>
+      </w:pPr>
+      <w:rPr>
+        <w:rFonts w:ascii="Symbol" w:hAnsi="Symbol" w:hint="default"/>
+      </w:rPr>
+    </w:lvl>
+    <w:lvl w:ilvl="7" w:tplc="04090003" w:tentative="1">
+      <w:start w:val="1"/>
+      <w:numFmt w:val="bullet"/>
+      <w:lvlText w:val="o"/>
+      <w:lvlJc w:val="left"/>
+      <w:pPr>
+        <w:ind w:left="5760" w:hanging="360"/>
+      </w:pPr>
+      <w:rPr>
+        <w:rFonts w:ascii="Courier New" w:hAnsi="Courier New" w:hint="default"/>
+      </w:rPr>
+    </w:lvl>
+    <w:lvl w:ilvl="8" w:tplc="04090005" w:tentative="1">
+      <w:start w:val="1"/>
+      <w:numFmt w:val="bullet"/>
+      <w:lvlText w:val=""/>
+      <w:lvlJc w:val="left"/>
+      <w:pPr>
+        <w:ind w:left="6480" w:hanging="360"/>
+      </w:pPr>
+      <w:rPr>
+        <w:rFonts w:ascii="Wingdings" w:hAnsi="Wingdings" w:hint="default"/>
+      </w:rPr>
+    </w:lvl>
+  </w:abstractNum>
+  <w:abstractNum w:abstractNumId="2">
+    <w:nsid w:val="4F9842A0"/>
+    <w:multiLevelType w:val="hybridMultilevel"/>
+    <w:tmpl w:val="4B766C30"/>
+    <w:lvl w:ilvl="0" w:tplc="04090019">
+      <w:start w:val="1"/>
+      <w:numFmt w:val="lowerLetter"/>
+      <w:lvlText w:val="%1."/>
+      <w:lvlJc w:val="left"/>
+      <w:pPr>
+        <w:ind w:left="720" w:hanging="360"/>
+      </w:pPr>
+      <w:rPr>
+        <w:rFonts w:hint="default"/>
+      </w:rPr>
+    </w:lvl>
+    <w:lvl w:ilvl="1" w:tplc="04090003" w:tentative="1">
+      <w:start w:val="1"/>
+      <w:numFmt w:val="bullet"/>
+      <w:lvlText w:val="o"/>
+      <w:lvlJc w:val="left"/>
+      <w:pPr>
+        <w:ind w:left="1440" w:hanging="360"/>
+      </w:pPr>
+      <w:rPr>
+        <w:rFonts w:ascii="Courier New" w:hAnsi="Courier New" w:hint="default"/>
+      </w:rPr>
+    </w:lvl>
+    <w:lvl w:ilvl="2" w:tplc="04090005" w:tentative="1">
+      <w:start w:val="1"/>
+      <w:numFmt w:val="bullet"/>
+      <w:lvlText w:val=""/>
+      <w:lvlJc w:val="left"/>
+      <w:pPr>
+        <w:ind w:left="2160" w:hanging="360"/>
+      </w:pPr>
+      <w:rPr>
+        <w:rFonts w:ascii="Wingdings" w:hAnsi="Wingdings" w:hint="default"/>
+      </w:rPr>
+    </w:lvl>
+    <w:lvl w:ilvl="3" w:tplc="04090001" w:tentative="1">
+      <w:start w:val="1"/>
+      <w:numFmt w:val="bullet"/>
+      <w:lvlText w:val=""/>
+      <w:lvlJc w:val="left"/>
+      <w:pPr>
+        <w:ind w:left="2880" w:hanging="360"/>
+      </w:pPr>
+      <w:rPr>
+        <w:rFonts w:ascii="Symbol" w:hAnsi="Symbol" w:hint="default"/>
+      </w:rPr>
+    </w:lvl>
+    <w:lvl w:ilvl="4" w:tplc="04090003" w:tentative="1">
+      <w:start w:val="1"/>
+      <w:numFmt w:val="bullet"/>
+      <w:lvlText w:val="o"/>
+      <w:lvlJc w:val="left"/>
+      <w:pPr>
+        <w:ind w:left="3600" w:hanging="360"/>
+      </w:pPr>
+      <w:rPr>
+        <w:rFonts w:ascii="Courier New" w:hAnsi="Courier New" w:hint="default"/>
+      </w:rPr>
+    </w:lvl>
+    <w:lvl w:ilvl="5" w:tplc="04090005" w:tentative="1">
+      <w:start w:val="1"/>
+      <w:numFmt w:val="bullet"/>
+      <w:lvlText w:val=""/>
+      <w:lvlJc w:val="left"/>
+      <w:pPr>
+        <w:ind w:left="4320" w:hanging="360"/>
+      </w:pPr>
+      <w:rPr>
+        <w:rFonts w:ascii="Wingdings" w:hAnsi="Wingdings" w:hint="default"/>
+      </w:rPr>
+    </w:lvl>
+    <w:lvl w:ilvl="6" w:tplc="04090001" w:tentative="1">
+      <w:start w:val="1"/>
+      <w:numFmt w:val="bullet"/>
+      <w:lvlText w:val=""/>
+      <w:lvlJc w:val="left"/>
+      <w:pPr>
+        <w:ind w:left="5040" w:hanging="360"/>
+      </w:pPr>
+      <w:rPr>
+        <w:rFonts w:ascii="Symbol" w:hAnsi="Symbol" w:hint="default"/>
+      </w:rPr>
+    </w:lvl>
+    <w:lvl w:ilvl="7" w:tplc="04090003" w:tentative="1">
+      <w:start w:val="1"/>
+      <w:numFmt w:val="bullet"/>
+      <w:lvlText w:val="o"/>
+      <w:lvlJc w:val="left"/>
+      <w:pPr>
+        <w:ind w:left="5760" w:hanging="360"/>
+      </w:pPr>
+      <w:rPr>
+        <w:rFonts w:ascii="Courier New" w:hAnsi="Courier New" w:hint="default"/>
+      </w:rPr>
+    </w:lvl>
+    <w:lvl w:ilvl="8" w:tplc="04090005" w:tentative="1">
+      <w:start w:val="1"/>
+      <w:numFmt w:val="bullet"/>
+      <w:lvlText w:val=""/>
+      <w:lvlJc w:val="left"/>
+      <w:pPr>
+        <w:ind w:left="6480" w:hanging="360"/>
+      </w:pPr>
+      <w:rPr>
+        <w:rFonts w:ascii="Wingdings" w:hAnsi="Wingdings" w:hint="default"/>
+      </w:rPr>
+    </w:lvl>
+  </w:abstractNum>
+  <w:abstractNum w:abstractNumId="3">
     <w:nsid w:val="505522A4"/>
     <w:multiLevelType w:val="hybridMultilevel"/>
     <w:tmpl w:val="682008F2"/>
@@ -1914,7 +2215,346 @@
       </w:rPr>
     </w:lvl>
   </w:abstractNum>
-  <w:abstractNum w:abstractNumId="1">
+  <w:abstractNum w:abstractNumId="4">
+    <w:nsid w:val="6CBE7152"/>
+    <w:multiLevelType w:val="hybridMultilevel"/>
+    <w:tmpl w:val="4DF66E5E"/>
+    <w:lvl w:ilvl="0" w:tplc="04090019">
+      <w:start w:val="1"/>
+      <w:numFmt w:val="lowerLetter"/>
+      <w:lvlText w:val="%1."/>
+      <w:lvlJc w:val="left"/>
+      <w:pPr>
+        <w:ind w:left="720" w:hanging="360"/>
+      </w:pPr>
+      <w:rPr>
+        <w:rFonts w:hint="default"/>
+      </w:rPr>
+    </w:lvl>
+    <w:lvl w:ilvl="1" w:tplc="04090003" w:tentative="1">
+      <w:start w:val="1"/>
+      <w:numFmt w:val="bullet"/>
+      <w:lvlText w:val="o"/>
+      <w:lvlJc w:val="left"/>
+      <w:pPr>
+        <w:ind w:left="1440" w:hanging="360"/>
+      </w:pPr>
+      <w:rPr>
+        <w:rFonts w:ascii="Courier New" w:hAnsi="Courier New" w:hint="default"/>
+      </w:rPr>
+    </w:lvl>
+    <w:lvl w:ilvl="2" w:tplc="04090005" w:tentative="1">
+      <w:start w:val="1"/>
+      <w:numFmt w:val="bullet"/>
+      <w:lvlText w:val=""/>
+      <w:lvlJc w:val="left"/>
+      <w:pPr>
+        <w:ind w:left="2160" w:hanging="360"/>
+      </w:pPr>
+      <w:rPr>
+        <w:rFonts w:ascii="Wingdings" w:hAnsi="Wingdings" w:hint="default"/>
+      </w:rPr>
+    </w:lvl>
+    <w:lvl w:ilvl="3" w:tplc="04090001" w:tentative="1">
+      <w:start w:val="1"/>
+      <w:numFmt w:val="bullet"/>
+      <w:lvlText w:val=""/>
+      <w:lvlJc w:val="left"/>
+      <w:pPr>
+        <w:ind w:left="2880" w:hanging="360"/>
+      </w:pPr>
+      <w:rPr>
+        <w:rFonts w:ascii="Symbol" w:hAnsi="Symbol" w:hint="default"/>
+      </w:rPr>
+    </w:lvl>
+    <w:lvl w:ilvl="4" w:tplc="04090003" w:tentative="1">
+      <w:start w:val="1"/>
+      <w:numFmt w:val="bullet"/>
+      <w:lvlText w:val="o"/>
+      <w:lvlJc w:val="left"/>
+      <w:pPr>
+        <w:ind w:left="3600" w:hanging="360"/>
+      </w:pPr>
+      <w:rPr>
+        <w:rFonts w:ascii="Courier New" w:hAnsi="Courier New" w:hint="default"/>
+      </w:rPr>
+    </w:lvl>
+    <w:lvl w:ilvl="5" w:tplc="04090005" w:tentative="1">
+      <w:start w:val="1"/>
+      <w:numFmt w:val="bullet"/>
+      <w:lvlText w:val=""/>
+      <w:lvlJc w:val="left"/>
+      <w:pPr>
+        <w:ind w:left="4320" w:hanging="360"/>
+      </w:pPr>
+      <w:rPr>
+        <w:rFonts w:ascii="Wingdings" w:hAnsi="Wingdings" w:hint="default"/>
+      </w:rPr>
+    </w:lvl>
+    <w:lvl w:ilvl="6" w:tplc="04090001" w:tentative="1">
+      <w:start w:val="1"/>
+      <w:numFmt w:val="bullet"/>
+      <w:lvlText w:val=""/>
+      <w:lvlJc w:val="left"/>
+      <w:pPr>
+        <w:ind w:left="5040" w:hanging="360"/>
+      </w:pPr>
+      <w:rPr>
+        <w:rFonts w:ascii="Symbol" w:hAnsi="Symbol" w:hint="default"/>
+      </w:rPr>
+    </w:lvl>
+    <w:lvl w:ilvl="7" w:tplc="04090003" w:tentative="1">
+      <w:start w:val="1"/>
+      <w:numFmt w:val="bullet"/>
+      <w:lvlText w:val="o"/>
+      <w:lvlJc w:val="left"/>
+      <w:pPr>
+        <w:ind w:left="5760" w:hanging="360"/>
+      </w:pPr>
+      <w:rPr>
+        <w:rFonts w:ascii="Courier New" w:hAnsi="Courier New" w:hint="default"/>
+      </w:rPr>
+    </w:lvl>
+    <w:lvl w:ilvl="8" w:tplc="04090005" w:tentative="1">
+      <w:start w:val="1"/>
+      <w:numFmt w:val="bullet"/>
+      <w:lvlText w:val=""/>
+      <w:lvlJc w:val="left"/>
+      <w:pPr>
+        <w:ind w:left="6480" w:hanging="360"/>
+      </w:pPr>
+      <w:rPr>
+        <w:rFonts w:ascii="Wingdings" w:hAnsi="Wingdings" w:hint="default"/>
+      </w:rPr>
+    </w:lvl>
+  </w:abstractNum>
+  <w:abstractNum w:abstractNumId="5">
+    <w:nsid w:val="6FDC1E29"/>
+    <w:multiLevelType w:val="hybridMultilevel"/>
+    <w:tmpl w:val="7EB67C00"/>
+    <w:lvl w:ilvl="0" w:tplc="04090013">
+      <w:start w:val="1"/>
+      <w:numFmt w:val="upperRoman"/>
+      <w:lvlText w:val="%1."/>
+      <w:lvlJc w:val="right"/>
+      <w:pPr>
+        <w:ind w:left="720" w:hanging="360"/>
+      </w:pPr>
+      <w:rPr>
+        <w:rFonts w:hint="default"/>
+      </w:rPr>
+    </w:lvl>
+    <w:lvl w:ilvl="1" w:tplc="04090003" w:tentative="1">
+      <w:start w:val="1"/>
+      <w:numFmt w:val="bullet"/>
+      <w:lvlText w:val="o"/>
+      <w:lvlJc w:val="left"/>
+      <w:pPr>
+        <w:ind w:left="1440" w:hanging="360"/>
+      </w:pPr>
+      <w:rPr>
+        <w:rFonts w:ascii="Courier New" w:hAnsi="Courier New" w:hint="default"/>
+      </w:rPr>
+    </w:lvl>
+    <w:lvl w:ilvl="2" w:tplc="04090005" w:tentative="1">
+      <w:start w:val="1"/>
+      <w:numFmt w:val="bullet"/>
+      <w:lvlText w:val=""/>
+      <w:lvlJc w:val="left"/>
+      <w:pPr>
+        <w:ind w:left="2160" w:hanging="360"/>
+      </w:pPr>
+      <w:rPr>
+        <w:rFonts w:ascii="Wingdings" w:hAnsi="Wingdings" w:hint="default"/>
+      </w:rPr>
+    </w:lvl>
+    <w:lvl w:ilvl="3" w:tplc="04090001" w:tentative="1">
+      <w:start w:val="1"/>
+      <w:numFmt w:val="bullet"/>
+      <w:lvlText w:val=""/>
+      <w:lvlJc w:val="left"/>
+      <w:pPr>
+        <w:ind w:left="2880" w:hanging="360"/>
+      </w:pPr>
+      <w:rPr>
+        <w:rFonts w:ascii="Symbol" w:hAnsi="Symbol" w:hint="default"/>
+      </w:rPr>
+    </w:lvl>
+    <w:lvl w:ilvl="4" w:tplc="04090003" w:tentative="1">
+      <w:start w:val="1"/>
+      <w:numFmt w:val="bullet"/>
+      <w:lvlText w:val="o"/>
+      <w:lvlJc w:val="left"/>
+      <w:pPr>
+        <w:ind w:left="3600" w:hanging="360"/>
+      </w:pPr>
+      <w:rPr>
+        <w:rFonts w:ascii="Courier New" w:hAnsi="Courier New" w:hint="default"/>
+      </w:rPr>
+    </w:lvl>
+    <w:lvl w:ilvl="5" w:tplc="04090005" w:tentative="1">
+      <w:start w:val="1"/>
+      <w:numFmt w:val="bullet"/>
+      <w:lvlText w:val=""/>
+      <w:lvlJc w:val="left"/>
+      <w:pPr>
+        <w:ind w:left="4320" w:hanging="360"/>
+      </w:pPr>
+      <w:rPr>
+        <w:rFonts w:ascii="Wingdings" w:hAnsi="Wingdings" w:hint="default"/>
+      </w:rPr>
+    </w:lvl>
+    <w:lvl w:ilvl="6" w:tplc="04090001" w:tentative="1">
+      <w:start w:val="1"/>
+      <w:numFmt w:val="bullet"/>
+      <w:lvlText w:val=""/>
+      <w:lvlJc w:val="left"/>
+      <w:pPr>
+        <w:ind w:left="5040" w:hanging="360"/>
+      </w:pPr>
+      <w:rPr>
+        <w:rFonts w:ascii="Symbol" w:hAnsi="Symbol" w:hint="default"/>
+      </w:rPr>
+    </w:lvl>
+    <w:lvl w:ilvl="7" w:tplc="04090003" w:tentative="1">
+      <w:start w:val="1"/>
+      <w:numFmt w:val="bullet"/>
+      <w:lvlText w:val="o"/>
+      <w:lvlJc w:val="left"/>
+      <w:pPr>
+        <w:ind w:left="5760" w:hanging="360"/>
+      </w:pPr>
+      <w:rPr>
+        <w:rFonts w:ascii="Courier New" w:hAnsi="Courier New" w:hint="default"/>
+      </w:rPr>
+    </w:lvl>
+    <w:lvl w:ilvl="8" w:tplc="04090005" w:tentative="1">
+      <w:start w:val="1"/>
+      <w:numFmt w:val="bullet"/>
+      <w:lvlText w:val=""/>
+      <w:lvlJc w:val="left"/>
+      <w:pPr>
+        <w:ind w:left="6480" w:hanging="360"/>
+      </w:pPr>
+      <w:rPr>
+        <w:rFonts w:ascii="Wingdings" w:hAnsi="Wingdings" w:hint="default"/>
+      </w:rPr>
+    </w:lvl>
+  </w:abstractNum>
+  <w:abstractNum w:abstractNumId="6">
+    <w:nsid w:val="7BA07446"/>
+    <w:multiLevelType w:val="hybridMultilevel"/>
+    <w:tmpl w:val="D1DEF268"/>
+    <w:lvl w:ilvl="0" w:tplc="04090017">
+      <w:start w:val="1"/>
+      <w:numFmt w:val="lowerLetter"/>
+      <w:lvlText w:val="%1)"/>
+      <w:lvlJc w:val="left"/>
+      <w:pPr>
+        <w:ind w:left="720" w:hanging="360"/>
+      </w:pPr>
+      <w:rPr>
+        <w:rFonts w:hint="default"/>
+      </w:rPr>
+    </w:lvl>
+    <w:lvl w:ilvl="1" w:tplc="04090003" w:tentative="1">
+      <w:start w:val="1"/>
+      <w:numFmt w:val="bullet"/>
+      <w:lvlText w:val="o"/>
+      <w:lvlJc w:val="left"/>
+      <w:pPr>
+        <w:ind w:left="1440" w:hanging="360"/>
+      </w:pPr>
+      <w:rPr>
+        <w:rFonts w:ascii="Courier New" w:hAnsi="Courier New" w:hint="default"/>
+      </w:rPr>
+    </w:lvl>
+    <w:lvl w:ilvl="2" w:tplc="04090005" w:tentative="1">
+      <w:start w:val="1"/>
+      <w:numFmt w:val="bullet"/>
+      <w:lvlText w:val=""/>
+      <w:lvlJc w:val="left"/>
+      <w:pPr>
+        <w:ind w:left="2160" w:hanging="360"/>
+      </w:pPr>
+      <w:rPr>
+        <w:rFonts w:ascii="Wingdings" w:hAnsi="Wingdings" w:hint="default"/>
+      </w:rPr>
+    </w:lvl>
+    <w:lvl w:ilvl="3" w:tplc="04090001" w:tentative="1">
+      <w:start w:val="1"/>
+      <w:numFmt w:val="bullet"/>
+      <w:lvlText w:val=""/>
+      <w:lvlJc w:val="left"/>
+      <w:pPr>
+        <w:ind w:left="2880" w:hanging="360"/>
+      </w:pPr>
+      <w:rPr>
+        <w:rFonts w:ascii="Symbol" w:hAnsi="Symbol" w:hint="default"/>
+      </w:rPr>
+    </w:lvl>
+    <w:lvl w:ilvl="4" w:tplc="04090003" w:tentative="1">
+      <w:start w:val="1"/>
+      <w:numFmt w:val="bullet"/>
+      <w:lvlText w:val="o"/>
+      <w:lvlJc w:val="left"/>
+      <w:pPr>
+        <w:ind w:left="3600" w:hanging="360"/>
+      </w:pPr>
+      <w:rPr>
+        <w:rFonts w:ascii="Courier New" w:hAnsi="Courier New" w:hint="default"/>
+      </w:rPr>
+    </w:lvl>
+    <w:lvl w:ilvl="5" w:tplc="04090005" w:tentative="1">
+      <w:start w:val="1"/>
+      <w:numFmt w:val="bullet"/>
+      <w:lvlText w:val=""/>
+      <w:lvlJc w:val="left"/>
+      <w:pPr>
+        <w:ind w:left="4320" w:hanging="360"/>
+      </w:pPr>
+      <w:rPr>
+        <w:rFonts w:ascii="Wingdings" w:hAnsi="Wingdings" w:hint="default"/>
+      </w:rPr>
+    </w:lvl>
+    <w:lvl w:ilvl="6" w:tplc="04090001" w:tentative="1">
+      <w:start w:val="1"/>
+      <w:numFmt w:val="bullet"/>
+      <w:lvlText w:val=""/>
+      <w:lvlJc w:val="left"/>
+      <w:pPr>
+        <w:ind w:left="5040" w:hanging="360"/>
+      </w:pPr>
+      <w:rPr>
+        <w:rFonts w:ascii="Symbol" w:hAnsi="Symbol" w:hint="default"/>
+      </w:rPr>
+    </w:lvl>
+    <w:lvl w:ilvl="7" w:tplc="04090003" w:tentative="1">
+      <w:start w:val="1"/>
+      <w:numFmt w:val="bullet"/>
+      <w:lvlText w:val="o"/>
+      <w:lvlJc w:val="left"/>
+      <w:pPr>
+        <w:ind w:left="5760" w:hanging="360"/>
+      </w:pPr>
+      <w:rPr>
+        <w:rFonts w:ascii="Courier New" w:hAnsi="Courier New" w:hint="default"/>
+      </w:rPr>
+    </w:lvl>
+    <w:lvl w:ilvl="8" w:tplc="04090005" w:tentative="1">
+      <w:start w:val="1"/>
+      <w:numFmt w:val="bullet"/>
+      <w:lvlText w:val=""/>
+      <w:lvlJc w:val="left"/>
+      <w:pPr>
+        <w:ind w:left="6480" w:hanging="360"/>
+      </w:pPr>
+      <w:rPr>
+        <w:rFonts w:ascii="Wingdings" w:hAnsi="Wingdings" w:hint="default"/>
+      </w:rPr>
+    </w:lvl>
+  </w:abstractNum>
+  <w:abstractNum w:abstractNumId="7">
     <w:nsid w:val="7BAB29A6"/>
     <w:multiLevelType w:val="hybridMultilevel"/>
     <w:tmpl w:val="2550E198"/>
@@ -2056,13 +2696,13 @@
     </w:lvl>
   </w:abstractNum>
   <w:num w:numId="1">
-    <w:abstractNumId w:val="0"/>
+    <w:abstractNumId w:val="3"/>
   </w:num>
   <w:num w:numId="2">
-    <w:abstractNumId w:val="1"/>
+    <w:abstractNumId w:val="7"/>
   </w:num>
   <w:num w:numId="3">
-    <w:abstractNumId w:val="1"/>
+    <w:abstractNumId w:val="7"/>
     <w:lvlOverride w:ilvl="0"/>
     <w:lvlOverride w:ilvl="1"/>
     <w:lvlOverride w:ilvl="2"/>
@@ -2084,6 +2724,24 @@
     <w:lvlOverride w:ilvl="8">
       <w:startOverride w:val="1"/>
     </w:lvlOverride>
+  </w:num>
+  <w:num w:numId="4">
+    <w:abstractNumId w:val="0"/>
+  </w:num>
+  <w:num w:numId="5">
+    <w:abstractNumId w:val="4"/>
+  </w:num>
+  <w:num w:numId="6">
+    <w:abstractNumId w:val="1"/>
+  </w:num>
+  <w:num w:numId="7">
+    <w:abstractNumId w:val="5"/>
+  </w:num>
+  <w:num w:numId="8">
+    <w:abstractNumId w:val="2"/>
+  </w:num>
+  <w:num w:numId="9">
+    <w:abstractNumId w:val="6"/>
   </w:num>
 </w:numbering>
 </file>

</xml_diff>

<commit_message>
Finalizando o esboço da primeira parte
</commit_message>
<xml_diff>
--- a/mentoring_spring_security.docx
+++ b/mentoring_spring_security.docx
@@ -53,29 +53,7 @@
           <w:szCs w:val="24"/>
           <w:lang w:val="pt-BR" w:eastAsia="pt-BR"/>
         </w:rPr>
-        <w:t xml:space="preserve">Como aplicar o </w:t>
-      </w:r>
-      <w:proofErr w:type="spellStart"/>
-      <w:r>
-        <w:rPr>
-          <w:rFonts w:eastAsia="Times New Roman" w:cs="Arial"/>
-          <w:noProof w:val="0"/>
-          <w:sz w:val="32"/>
-          <w:szCs w:val="24"/>
-          <w:lang w:val="pt-BR" w:eastAsia="pt-BR"/>
-        </w:rPr>
-        <w:t>spring-security</w:t>
-      </w:r>
-      <w:proofErr w:type="spellEnd"/>
-      <w:r>
-        <w:rPr>
-          <w:rFonts w:eastAsia="Times New Roman" w:cs="Arial"/>
-          <w:noProof w:val="0"/>
-          <w:sz w:val="32"/>
-          <w:szCs w:val="24"/>
-          <w:lang w:val="pt-BR" w:eastAsia="pt-BR"/>
-        </w:rPr>
-        <w:t xml:space="preserve"> corretamente</w:t>
+        <w:t>Como aplicar o spring-security corretamente</w:t>
       </w:r>
     </w:p>
     <w:p>
@@ -495,23 +473,7 @@
           <w:rFonts w:eastAsia="Times New Roman" w:cs="Times New Roman"/>
           <w:kern w:val="0"/>
         </w:rPr>
-        <w:t xml:space="preserve">Nesse artigo iremos abordar como tornar uma API WEB segura, através do </w:t>
-      </w:r>
-      <w:proofErr w:type="spellStart"/>
-      <w:r>
-        <w:rPr>
-          <w:rFonts w:eastAsia="Times New Roman" w:cs="Times New Roman"/>
-          <w:kern w:val="0"/>
-        </w:rPr>
-        <w:t>spring-security</w:t>
-      </w:r>
-      <w:proofErr w:type="spellEnd"/>
-      <w:r>
-        <w:rPr>
-          <w:rFonts w:eastAsia="Times New Roman" w:cs="Times New Roman"/>
-          <w:kern w:val="0"/>
-        </w:rPr>
-        <w:t>. Utilizaremos como base a API de uma loja virtual fictícia, demonstrando passo a passo como blindá-la da maioria dos tipos de ataque, além de apresentar os erros mais comuns ao tentar nesse caminho para torna-la impenetrável.</w:t>
+        <w:t>Nesse artigo iremos abordar como tornar uma API WEB segura, através do spring-security. Utilizaremos como base a API de uma loja virtual fictícia, demonstrando passo a passo como blindá-la da maioria dos tipos de ataque, além de apresentar os erros mais comuns ao tentar nesse caminho para torna-la impenetrável.</w:t>
       </w:r>
     </w:p>
     <w:p>
@@ -728,23 +690,7 @@
           <w:rFonts w:eastAsia="Times New Roman" w:cs="Times New Roman"/>
           <w:kern w:val="0"/>
         </w:rPr>
-        <w:t xml:space="preserve">A aplicação do nosso cliente já faz uso do </w:t>
-      </w:r>
-      <w:proofErr w:type="spellStart"/>
-      <w:r>
-        <w:rPr>
-          <w:rFonts w:eastAsia="Times New Roman" w:cs="Times New Roman"/>
-          <w:kern w:val="0"/>
-        </w:rPr>
-        <w:t>spring-security</w:t>
-      </w:r>
-      <w:proofErr w:type="spellEnd"/>
-      <w:r>
-        <w:rPr>
-          <w:rFonts w:eastAsia="Times New Roman" w:cs="Times New Roman"/>
-          <w:kern w:val="0"/>
-        </w:rPr>
-        <w:t>, uma vez que a API em questão já vinha sendo utilizada internamente para permitir a integração com outros sistemas internos, contudo ao tentar disponibiliza-la na WEB algumas medidas precisam ser adotadas.</w:t>
+        <w:t>A aplicação do nosso cliente já faz uso do spring-security, uma vez que a API em questão já vinha sendo utilizada internamente para permitir a integração com outros sistemas internos, contudo ao tentar disponibiliza-la na WEB algumas medidas precisam ser adotadas.</w:t>
       </w:r>
     </w:p>
     <w:p>
@@ -1571,7 +1517,6 @@
         </w:rPr>
         <w:t xml:space="preserve">O arquiteto não entendia como era possível a aplicação ainda apresentar brechas de segurança uma vez que eles estavam utilizando o </w:t>
       </w:r>
-      <w:proofErr w:type="spellStart"/>
       <w:r>
         <w:rPr>
           <w:rFonts w:ascii="Times New Roman" w:eastAsia="Times New Roman" w:hAnsi="Times New Roman" w:cs="Times New Roman"/>
@@ -1580,7 +1525,6 @@
         </w:rPr>
         <w:t>spring-security</w:t>
       </w:r>
-      <w:proofErr w:type="spellEnd"/>
       <w:r>
         <w:rPr>
           <w:rFonts w:ascii="Times New Roman" w:eastAsia="Times New Roman" w:hAnsi="Times New Roman" w:cs="Times New Roman"/>
@@ -1649,7 +1593,7 @@
         <w:pStyle w:val="Standard"/>
         <w:numPr>
           <w:ilvl w:val="0"/>
-          <w:numId w:val="9"/>
+          <w:numId w:val="10"/>
         </w:numPr>
         <w:jc w:val="both"/>
         <w:rPr>
@@ -1670,7 +1614,7 @@
         <w:pStyle w:val="Standard"/>
         <w:numPr>
           <w:ilvl w:val="0"/>
-          <w:numId w:val="9"/>
+          <w:numId w:val="10"/>
         </w:numPr>
         <w:jc w:val="both"/>
         <w:rPr>
@@ -1691,7 +1635,7 @@
         <w:pStyle w:val="Standard"/>
         <w:numPr>
           <w:ilvl w:val="0"/>
-          <w:numId w:val="9"/>
+          <w:numId w:val="10"/>
         </w:numPr>
         <w:jc w:val="both"/>
         <w:rPr>
@@ -1704,70 +1648,47 @@
           <w:rFonts w:eastAsia="Times New Roman" w:cs="Times New Roman"/>
           <w:kern w:val="0"/>
         </w:rPr>
-        <w:t>problemas de auditoria;</w:t>
+        <w:t>problemas de configuração</w:t>
       </w:r>
     </w:p>
     <w:p>
       <w:pPr>
         <w:pStyle w:val="Standard"/>
-        <w:numPr>
-          <w:ilvl w:val="0"/>
-          <w:numId w:val="9"/>
-        </w:numPr>
-        <w:jc w:val="both"/>
-        <w:rPr>
-          <w:rFonts w:eastAsia="Times New Roman" w:cs="Times New Roman"/>
-          <w:kern w:val="0"/>
-        </w:rPr>
-      </w:pPr>
-      <w:r>
-        <w:rPr>
-          <w:rFonts w:eastAsia="Times New Roman" w:cs="Times New Roman"/>
-          <w:kern w:val="0"/>
-        </w:rPr>
-        <w:t>URL exposta;</w:t>
-      </w:r>
+        <w:ind w:left="720"/>
+        <w:jc w:val="both"/>
+        <w:rPr>
+          <w:rFonts w:eastAsia="Times New Roman" w:cs="Times New Roman"/>
+          <w:kern w:val="0"/>
+        </w:rPr>
+      </w:pPr>
     </w:p>
     <w:p>
       <w:pPr>
         <w:pStyle w:val="Standard"/>
-        <w:numPr>
-          <w:ilvl w:val="0"/>
-          <w:numId w:val="9"/>
-        </w:numPr>
-        <w:jc w:val="both"/>
-        <w:rPr>
-          <w:rFonts w:eastAsia="Times New Roman" w:cs="Times New Roman"/>
-          <w:kern w:val="0"/>
-        </w:rPr>
-      </w:pPr>
-      <w:r>
-        <w:rPr>
-          <w:rFonts w:eastAsia="Times New Roman" w:cs="Times New Roman"/>
-          <w:kern w:val="0"/>
-        </w:rPr>
-        <w:t>dados sensíveis trafegando sem criptografia;</w:t>
-      </w:r>
+        <w:jc w:val="both"/>
+        <w:rPr>
+          <w:rFonts w:eastAsia="Times New Roman" w:cs="Times New Roman"/>
+          <w:kern w:val="0"/>
+        </w:rPr>
+      </w:pPr>
     </w:p>
     <w:p>
       <w:pPr>
         <w:pStyle w:val="Standard"/>
-        <w:numPr>
-          <w:ilvl w:val="0"/>
-          <w:numId w:val="9"/>
-        </w:numPr>
-        <w:jc w:val="both"/>
-        <w:rPr>
-          <w:rFonts w:eastAsia="Times New Roman" w:cs="Times New Roman"/>
-          <w:kern w:val="0"/>
-        </w:rPr>
-      </w:pPr>
-      <w:r>
-        <w:rPr>
-          <w:rFonts w:eastAsia="Times New Roman" w:cs="Times New Roman"/>
-          <w:kern w:val="0"/>
-        </w:rPr>
-        <w:t>dados do usuário exposto de forma indevida.</w:t>
+        <w:jc w:val="both"/>
+        <w:rPr>
+          <w:rFonts w:eastAsia="Times New Roman" w:cs="Times New Roman"/>
+          <w:b/>
+          <w:kern w:val="0"/>
+        </w:rPr>
+      </w:pPr>
+      <w:r>
+        <w:rPr>
+          <w:rFonts w:eastAsia="Times New Roman" w:cs="Times New Roman"/>
+          <w:b/>
+          <w:kern w:val="0"/>
+        </w:rPr>
+        <w:t>Problemas na Autenticação</w:t>
       </w:r>
     </w:p>
     <w:p>
@@ -1789,6 +1710,56 @@
           <w:kern w:val="0"/>
         </w:rPr>
       </w:pPr>
+      <w:r>
+        <w:rPr>
+          <w:rFonts w:eastAsia="Times New Roman" w:cs="Times New Roman"/>
+          <w:kern w:val="0"/>
+        </w:rPr>
+        <w:t>O primeiro ponto l</w:t>
+      </w:r>
+      <w:r>
+        <w:rPr>
+          <w:rFonts w:eastAsia="Times New Roman" w:cs="Times New Roman"/>
+          <w:kern w:val="0"/>
+        </w:rPr>
+        <w:t>e</w:t>
+      </w:r>
+      <w:r>
+        <w:rPr>
+          <w:rFonts w:eastAsia="Times New Roman" w:cs="Times New Roman"/>
+          <w:kern w:val="0"/>
+        </w:rPr>
+        <w:t>vantado</w:t>
+      </w:r>
+      <w:r>
+        <w:rPr>
+          <w:rFonts w:eastAsia="Times New Roman" w:cs="Times New Roman"/>
+          <w:kern w:val="0"/>
+        </w:rPr>
+        <w:t xml:space="preserve"> foi referente a forma como a autenticação estava sendo realizada. Eles encontraram um arquivo de texto dentro da aplicação contendo os dados do usuário e senha</w:t>
+      </w:r>
+      <w:r>
+        <w:rPr>
+          <w:rFonts w:eastAsia="Times New Roman" w:cs="Times New Roman"/>
+          <w:kern w:val="0"/>
+        </w:rPr>
+        <w:t xml:space="preserve">, conforme a </w:t>
+      </w:r>
+      <w:r>
+        <w:rPr>
+          <w:rFonts w:eastAsia="Times New Roman" w:cs="Times New Roman"/>
+          <w:b/>
+          <w:kern w:val="0"/>
+        </w:rPr>
+        <w:t>Listagem 1</w:t>
+      </w:r>
+      <w:r>
+        <w:rPr>
+          <w:rFonts w:eastAsia="Times New Roman" w:cs="Times New Roman"/>
+          <w:kern w:val="0"/>
+        </w:rPr>
+        <w:t>. Foi informado para o time de desenvolvimento que qualquer usuário mal intencionado que tivesse acesso ao arquivo obteria as credencias necessárias para se logar na aplicação.</w:t>
+      </w:r>
     </w:p>
     <w:p>
       <w:pPr>
@@ -1799,34 +1770,6 @@
           <w:kern w:val="0"/>
         </w:rPr>
       </w:pPr>
-      <w:r>
-        <w:rPr>
-          <w:rFonts w:eastAsia="Times New Roman" w:cs="Times New Roman"/>
-          <w:kern w:val="0"/>
-        </w:rPr>
-        <w:t>O primeiro ponto l</w:t>
-      </w:r>
-      <w:r>
-        <w:rPr>
-          <w:rFonts w:eastAsia="Times New Roman" w:cs="Times New Roman"/>
-          <w:kern w:val="0"/>
-        </w:rPr>
-        <w:t>e</w:t>
-      </w:r>
-      <w:r>
-        <w:rPr>
-          <w:rFonts w:eastAsia="Times New Roman" w:cs="Times New Roman"/>
-          <w:kern w:val="0"/>
-        </w:rPr>
-        <w:t>vantado</w:t>
-      </w:r>
-      <w:r>
-        <w:rPr>
-          <w:rFonts w:eastAsia="Times New Roman" w:cs="Times New Roman"/>
-          <w:kern w:val="0"/>
-        </w:rPr>
-        <w:t xml:space="preserve"> foi referente a forma como a autenticação estava sendo realizada. Eles encontraram um arquivo de texto dentro da aplicação contendo os dados do usuário e senha. Foi informado para o time de desenvolvimento que qualquer usuário mal intencionado que tivesse acesso ao arquivo obteria as credencias necessárias para se logar na aplicação.</w:t>
-      </w:r>
     </w:p>
     <w:p>
       <w:pPr>
@@ -1837,6 +1780,36 @@
           <w:kern w:val="0"/>
         </w:rPr>
       </w:pPr>
+    </w:p>
+    <w:p>
+      <w:pPr>
+        <w:pStyle w:val="Standard"/>
+        <w:jc w:val="both"/>
+        <w:rPr>
+          <w:rFonts w:eastAsia="Times New Roman" w:cs="Times New Roman"/>
+          <w:kern w:val="0"/>
+        </w:rPr>
+      </w:pPr>
+    </w:p>
+    <w:p>
+      <w:pPr>
+        <w:pStyle w:val="Standard"/>
+        <w:jc w:val="both"/>
+        <w:rPr>
+          <w:rFonts w:eastAsia="Times New Roman" w:cs="Times New Roman"/>
+          <w:kern w:val="0"/>
+        </w:rPr>
+      </w:pPr>
+    </w:p>
+    <w:p>
+      <w:pPr>
+        <w:pStyle w:val="Standard"/>
+        <w:jc w:val="both"/>
+        <w:rPr>
+          <w:rFonts w:eastAsia="Times New Roman" w:cs="Times New Roman"/>
+          <w:kern w:val="0"/>
+        </w:rPr>
+      </w:pPr>
       <w:r>
         <w:rPr>
           <w:rFonts w:eastAsia="Times New Roman" w:cs="Times New Roman"/>
@@ -1954,6 +1927,7 @@
       <w:pPr>
         <w:pStyle w:val="Normal1"/>
         <w:rPr>
+          <w:rFonts w:ascii="Courier New" w:eastAsia="Courier New" w:hAnsi="Courier New" w:cs="Courier New"/>
           <w:sz w:val="16"/>
           <w:szCs w:val="16"/>
           <w:lang w:val="pt-BR"/>
@@ -1971,6 +1945,27 @@
     </w:p>
     <w:p>
       <w:pPr>
+        <w:pStyle w:val="Normal1"/>
+        <w:rPr>
+          <w:rFonts w:ascii="Courier New" w:eastAsia="Courier New" w:hAnsi="Courier New" w:cs="Courier New"/>
+          <w:sz w:val="16"/>
+          <w:szCs w:val="16"/>
+          <w:lang w:val="pt-BR"/>
+        </w:rPr>
+      </w:pPr>
+    </w:p>
+    <w:p>
+      <w:pPr>
+        <w:pStyle w:val="Normal1"/>
+        <w:rPr>
+          <w:sz w:val="16"/>
+          <w:szCs w:val="16"/>
+          <w:lang w:val="pt-BR"/>
+        </w:rPr>
+      </w:pPr>
+    </w:p>
+    <w:p>
+      <w:pPr>
         <w:pStyle w:val="Standard"/>
         <w:jc w:val="both"/>
         <w:rPr>
@@ -1983,59 +1978,2079 @@
           <w:rFonts w:eastAsia="Times New Roman" w:cs="Times New Roman"/>
           <w:kern w:val="0"/>
         </w:rPr>
-        <w:t>Além do fato do arquivo estar com os dados em um arquivo texto</w:t>
+        <w:t xml:space="preserve">O time de desenvolvimento também utilizava a estratégia de autenticação </w:t>
+      </w:r>
+      <w:r>
+        <w:rPr>
+          <w:rFonts w:eastAsia="Times New Roman" w:cs="Times New Roman"/>
+          <w:i/>
+          <w:kern w:val="0"/>
+        </w:rPr>
+        <w:t>BASIC</w:t>
+      </w:r>
+      <w:r>
+        <w:rPr>
+          <w:rFonts w:eastAsia="Times New Roman" w:cs="Times New Roman"/>
+          <w:kern w:val="0"/>
+        </w:rPr>
+        <w:t>, dado o fato de que quem acessaria seriam outros sistemas, não havendo portanto um formulário de login.</w:t>
+      </w:r>
+      <w:r>
+        <w:rPr>
+          <w:rFonts w:eastAsia="Times New Roman" w:cs="Times New Roman"/>
+          <w:kern w:val="0"/>
+        </w:rPr>
+        <w:t xml:space="preserve"> </w:t>
+      </w:r>
+      <w:r>
+        <w:rPr>
+          <w:rFonts w:eastAsia="Times New Roman" w:cs="Times New Roman"/>
+          <w:kern w:val="0"/>
+        </w:rPr>
+        <w:t>Isso</w:t>
+      </w:r>
+      <w:r>
+        <w:rPr>
+          <w:rFonts w:eastAsia="Times New Roman" w:cs="Times New Roman"/>
+          <w:kern w:val="0"/>
+        </w:rPr>
+        <w:t xml:space="preserve"> seria um problema quando a AP</w:t>
+      </w:r>
+      <w:r>
+        <w:rPr>
+          <w:rFonts w:eastAsia="Times New Roman" w:cs="Times New Roman"/>
+          <w:kern w:val="0"/>
+        </w:rPr>
+        <w:t xml:space="preserve">I fosse publicada na WEB. Na </w:t>
+      </w:r>
+      <w:r>
+        <w:rPr>
+          <w:rFonts w:eastAsia="Times New Roman" w:cs="Times New Roman"/>
+          <w:kern w:val="0"/>
+        </w:rPr>
+        <w:t>autenticação</w:t>
+      </w:r>
+      <w:r>
+        <w:rPr>
+          <w:rFonts w:eastAsia="Times New Roman" w:cs="Times New Roman"/>
+          <w:kern w:val="0"/>
+        </w:rPr>
+        <w:t xml:space="preserve"> </w:t>
+      </w:r>
+      <w:r>
+        <w:rPr>
+          <w:rFonts w:eastAsia="Times New Roman" w:cs="Times New Roman"/>
+          <w:i/>
+          <w:kern w:val="0"/>
+        </w:rPr>
+        <w:t>BASIC</w:t>
+      </w:r>
+      <w:r>
+        <w:rPr>
+          <w:rFonts w:eastAsia="Times New Roman" w:cs="Times New Roman"/>
+          <w:kern w:val="0"/>
+        </w:rPr>
+        <w:t>,</w:t>
+      </w:r>
+      <w:r>
+        <w:rPr>
+          <w:rFonts w:eastAsia="Times New Roman" w:cs="Times New Roman"/>
+          <w:kern w:val="0"/>
+        </w:rPr>
+        <w:t xml:space="preserve"> a cada </w:t>
+      </w:r>
+      <w:r>
+        <w:rPr>
+          <w:rFonts w:eastAsia="Times New Roman" w:cs="Times New Roman"/>
+          <w:i/>
+          <w:kern w:val="0"/>
+        </w:rPr>
+        <w:t>request</w:t>
+      </w:r>
+      <w:r>
+        <w:rPr>
+          <w:rFonts w:eastAsia="Times New Roman" w:cs="Times New Roman"/>
+          <w:kern w:val="0"/>
+        </w:rPr>
+        <w:t xml:space="preserve"> do usuário</w:t>
+      </w:r>
+      <w:r>
+        <w:rPr>
+          <w:rFonts w:eastAsia="Times New Roman" w:cs="Times New Roman"/>
+          <w:kern w:val="0"/>
+        </w:rPr>
+        <w:t xml:space="preserve">, em seu </w:t>
+      </w:r>
+      <w:r>
+        <w:rPr>
+          <w:rFonts w:eastAsia="Times New Roman" w:cs="Times New Roman"/>
+          <w:i/>
+          <w:kern w:val="0"/>
+        </w:rPr>
+        <w:t>header</w:t>
+      </w:r>
+      <w:r>
+        <w:rPr>
+          <w:rFonts w:eastAsia="Times New Roman" w:cs="Times New Roman"/>
+          <w:kern w:val="0"/>
+        </w:rPr>
+        <w:t xml:space="preserve"> vão as</w:t>
+      </w:r>
+      <w:r>
+        <w:rPr>
+          <w:rFonts w:eastAsia="Times New Roman" w:cs="Times New Roman"/>
+          <w:kern w:val="0"/>
+        </w:rPr>
+        <w:t xml:space="preserve"> credencias de acesso</w:t>
+      </w:r>
+      <w:r>
+        <w:rPr>
+          <w:rFonts w:eastAsia="Times New Roman" w:cs="Times New Roman"/>
+          <w:kern w:val="0"/>
+        </w:rPr>
+        <w:t>,</w:t>
+      </w:r>
+      <w:r>
+        <w:rPr>
+          <w:rFonts w:eastAsia="Times New Roman" w:cs="Times New Roman"/>
+          <w:kern w:val="0"/>
+        </w:rPr>
+        <w:t xml:space="preserve"> enviadas</w:t>
+      </w:r>
+      <w:r>
+        <w:rPr>
+          <w:rFonts w:eastAsia="Times New Roman" w:cs="Times New Roman"/>
+          <w:kern w:val="0"/>
+        </w:rPr>
+        <w:t xml:space="preserve"> então</w:t>
+      </w:r>
+      <w:r>
+        <w:rPr>
+          <w:rFonts w:eastAsia="Times New Roman" w:cs="Times New Roman"/>
+          <w:kern w:val="0"/>
+        </w:rPr>
+        <w:t xml:space="preserve"> para o servidor. A falha nesse caso é que ela sofra ataques, um </w:t>
+      </w:r>
+      <w:r>
+        <w:rPr>
+          <w:rFonts w:eastAsia="Times New Roman" w:cs="Times New Roman"/>
+          <w:i/>
+          <w:kern w:val="0"/>
+        </w:rPr>
+        <w:t>hacker</w:t>
+      </w:r>
+      <w:r>
+        <w:rPr>
+          <w:rFonts w:eastAsia="Times New Roman" w:cs="Times New Roman"/>
+          <w:kern w:val="0"/>
+        </w:rPr>
+        <w:t xml:space="preserve"> com o auxílio de alguma ferramenta de </w:t>
+      </w:r>
+      <w:r>
+        <w:rPr>
+          <w:rFonts w:eastAsia="Times New Roman" w:cs="Times New Roman"/>
+          <w:i/>
+          <w:kern w:val="0"/>
+        </w:rPr>
+        <w:t>sniffer</w:t>
+      </w:r>
+      <w:r>
+        <w:rPr>
+          <w:rFonts w:eastAsia="Times New Roman" w:cs="Times New Roman"/>
+          <w:kern w:val="0"/>
+        </w:rPr>
+        <w:t xml:space="preserve"> pode interceptar as requisições do usuário, caso os dados trafeguem em um canal sem criptografia, e assim capturar seu login e senha. </w:t>
+      </w:r>
+    </w:p>
+    <w:p>
+      <w:pPr>
+        <w:pStyle w:val="Standard"/>
+        <w:jc w:val="both"/>
+        <w:rPr>
+          <w:rFonts w:eastAsia="Times New Roman" w:cs="Times New Roman"/>
+          <w:kern w:val="0"/>
+        </w:rPr>
+      </w:pPr>
+    </w:p>
+    <w:p>
+      <w:pPr>
+        <w:pStyle w:val="Standard"/>
+        <w:jc w:val="both"/>
+        <w:rPr>
+          <w:rFonts w:eastAsia="Times New Roman" w:cs="Times New Roman"/>
+          <w:kern w:val="0"/>
+        </w:rPr>
+      </w:pPr>
+    </w:p>
+    <w:p>
+      <w:pPr>
+        <w:pStyle w:val="ListagemTitulo"/>
+      </w:pPr>
+      <w:r>
+        <w:rPr>
+          <w:b/>
+        </w:rPr>
+        <w:t xml:space="preserve">Listagem </w:t>
+      </w:r>
+      <w:r>
+        <w:rPr>
+          <w:b/>
+        </w:rPr>
+        <w:t>2</w:t>
+      </w:r>
+      <w:r>
+        <w:t xml:space="preserve">. </w:t>
+      </w:r>
+      <w:r>
+        <w:t xml:space="preserve">Configuração da autenticação </w:t>
+      </w:r>
+      <w:r>
+        <w:rPr>
+          <w:i/>
+        </w:rPr>
+        <w:t>BASIC</w:t>
+      </w:r>
+      <w:r>
+        <w:t xml:space="preserve">: </w:t>
+      </w:r>
+      <w:r>
+        <w:t>SecurityConfig.java</w:t>
+      </w:r>
+    </w:p>
+    <w:p>
+      <w:pPr>
+        <w:pStyle w:val="Normal1"/>
+        <w:spacing w:line="360" w:lineRule="auto"/>
+        <w:rPr>
+          <w:rFonts w:ascii="Courier New" w:eastAsia="Courier New" w:hAnsi="Courier New" w:cs="Courier New"/>
+          <w:sz w:val="16"/>
+          <w:szCs w:val="16"/>
+          <w:lang w:val="pt-BR"/>
+        </w:rPr>
+      </w:pPr>
+      <w:r>
+        <w:rPr>
+          <w:rFonts w:ascii="Courier New" w:eastAsia="Courier New" w:hAnsi="Courier New" w:cs="Courier New"/>
+          <w:sz w:val="16"/>
+          <w:szCs w:val="16"/>
+          <w:lang w:val="pt-BR"/>
+        </w:rPr>
+        <w:t>@Configuration</w:t>
+      </w:r>
+    </w:p>
+    <w:p>
+      <w:pPr>
+        <w:pStyle w:val="Normal1"/>
+        <w:spacing w:line="360" w:lineRule="auto"/>
+        <w:rPr>
+          <w:rFonts w:ascii="Courier New" w:eastAsia="Courier New" w:hAnsi="Courier New" w:cs="Courier New"/>
+          <w:sz w:val="16"/>
+          <w:szCs w:val="16"/>
+          <w:lang w:val="pt-BR"/>
+        </w:rPr>
+      </w:pPr>
+      <w:r>
+        <w:rPr>
+          <w:rFonts w:ascii="Courier New" w:eastAsia="Courier New" w:hAnsi="Courier New" w:cs="Courier New"/>
+          <w:sz w:val="16"/>
+          <w:szCs w:val="16"/>
+          <w:lang w:val="pt-BR"/>
+        </w:rPr>
+        <w:t>@EnableWebSecurity</w:t>
+      </w:r>
+    </w:p>
+    <w:p>
+      <w:pPr>
+        <w:pStyle w:val="Normal1"/>
+        <w:spacing w:line="360" w:lineRule="auto"/>
+        <w:rPr>
+          <w:rFonts w:ascii="Courier New" w:eastAsia="Courier New" w:hAnsi="Courier New" w:cs="Courier New"/>
+          <w:sz w:val="16"/>
+          <w:szCs w:val="16"/>
+          <w:lang w:val="pt-BR"/>
+        </w:rPr>
+      </w:pPr>
+      <w:r>
+        <w:rPr>
+          <w:rFonts w:ascii="Courier New" w:eastAsia="Courier New" w:hAnsi="Courier New" w:cs="Courier New"/>
+          <w:b/>
+          <w:sz w:val="16"/>
+          <w:szCs w:val="16"/>
+          <w:lang w:val="pt-BR"/>
+        </w:rPr>
+        <w:t>public class</w:t>
+      </w:r>
+      <w:r>
+        <w:rPr>
+          <w:rFonts w:ascii="Courier New" w:eastAsia="Courier New" w:hAnsi="Courier New" w:cs="Courier New"/>
+          <w:sz w:val="16"/>
+          <w:szCs w:val="16"/>
+          <w:lang w:val="pt-BR"/>
+        </w:rPr>
+        <w:t xml:space="preserve"> </w:t>
+      </w:r>
+      <w:proofErr w:type="spellStart"/>
+      <w:r>
+        <w:rPr>
+          <w:rFonts w:ascii="Courier New" w:eastAsia="Courier New" w:hAnsi="Courier New" w:cs="Courier New"/>
+          <w:sz w:val="16"/>
+          <w:szCs w:val="16"/>
+          <w:lang w:val="pt-BR"/>
+        </w:rPr>
+        <w:t>SecurityConfig</w:t>
+      </w:r>
+      <w:proofErr w:type="spellEnd"/>
+      <w:r>
+        <w:rPr>
+          <w:rFonts w:ascii="Courier New" w:eastAsia="Courier New" w:hAnsi="Courier New" w:cs="Courier New"/>
+          <w:sz w:val="16"/>
+          <w:szCs w:val="16"/>
+          <w:lang w:val="pt-BR"/>
+        </w:rPr>
+        <w:t xml:space="preserve"> </w:t>
+      </w:r>
+      <w:r>
+        <w:rPr>
+          <w:rFonts w:ascii="Courier New" w:eastAsia="Courier New" w:hAnsi="Courier New" w:cs="Courier New"/>
+          <w:b/>
+          <w:sz w:val="16"/>
+          <w:szCs w:val="16"/>
+          <w:lang w:val="pt-BR"/>
+        </w:rPr>
+        <w:t>extends</w:t>
+      </w:r>
+      <w:r>
+        <w:rPr>
+          <w:rFonts w:ascii="Courier New" w:eastAsia="Courier New" w:hAnsi="Courier New" w:cs="Courier New"/>
+          <w:sz w:val="16"/>
+          <w:szCs w:val="16"/>
+          <w:lang w:val="pt-BR"/>
+        </w:rPr>
+        <w:t xml:space="preserve"> </w:t>
+      </w:r>
+      <w:proofErr w:type="spellStart"/>
+      <w:r>
+        <w:rPr>
+          <w:rFonts w:ascii="Courier New" w:eastAsia="Courier New" w:hAnsi="Courier New" w:cs="Courier New"/>
+          <w:sz w:val="16"/>
+          <w:szCs w:val="16"/>
+          <w:lang w:val="pt-BR"/>
+        </w:rPr>
+        <w:t>WebSecurityConfigurerAdapter</w:t>
+      </w:r>
+      <w:proofErr w:type="spellEnd"/>
+      <w:r>
+        <w:rPr>
+          <w:rFonts w:ascii="Courier New" w:eastAsia="Courier New" w:hAnsi="Courier New" w:cs="Courier New"/>
+          <w:sz w:val="16"/>
+          <w:szCs w:val="16"/>
+          <w:lang w:val="pt-BR"/>
+        </w:rPr>
+        <w:t xml:space="preserve"> {</w:t>
+      </w:r>
+    </w:p>
+    <w:p>
+      <w:pPr>
+        <w:pStyle w:val="Normal1"/>
+        <w:spacing w:line="360" w:lineRule="auto"/>
+        <w:rPr>
+          <w:rFonts w:ascii="Courier New" w:eastAsia="Courier New" w:hAnsi="Courier New" w:cs="Courier New"/>
+          <w:sz w:val="16"/>
+          <w:szCs w:val="16"/>
+          <w:lang w:val="pt-BR"/>
+        </w:rPr>
+      </w:pPr>
+      <w:r>
+        <w:rPr>
+          <w:rFonts w:ascii="Courier New" w:eastAsia="Courier New" w:hAnsi="Courier New" w:cs="Courier New"/>
+          <w:sz w:val="16"/>
+          <w:szCs w:val="16"/>
+          <w:lang w:val="pt-BR"/>
+        </w:rPr>
+        <w:tab/>
+        <w:t>@</w:t>
+      </w:r>
+      <w:proofErr w:type="spellStart"/>
+      <w:r>
+        <w:rPr>
+          <w:rFonts w:ascii="Courier New" w:eastAsia="Courier New" w:hAnsi="Courier New" w:cs="Courier New"/>
+          <w:sz w:val="16"/>
+          <w:szCs w:val="16"/>
+          <w:lang w:val="pt-BR"/>
+        </w:rPr>
+        <w:t>Value</w:t>
+      </w:r>
+      <w:proofErr w:type="spellEnd"/>
+      <w:r>
+        <w:rPr>
+          <w:rFonts w:ascii="Courier New" w:eastAsia="Courier New" w:hAnsi="Courier New" w:cs="Courier New"/>
+          <w:sz w:val="16"/>
+          <w:szCs w:val="16"/>
+          <w:lang w:val="pt-BR"/>
+        </w:rPr>
+        <w:t>("</w:t>
+      </w:r>
+      <w:proofErr w:type="spellStart"/>
+      <w:r>
+        <w:rPr>
+          <w:rFonts w:ascii="Courier New" w:eastAsia="Courier New" w:hAnsi="Courier New" w:cs="Courier New"/>
+          <w:sz w:val="16"/>
+          <w:szCs w:val="16"/>
+          <w:lang w:val="pt-BR"/>
+        </w:rPr>
+        <w:t>api.user</w:t>
+      </w:r>
+      <w:proofErr w:type="spellEnd"/>
+      <w:r>
+        <w:rPr>
+          <w:rFonts w:ascii="Courier New" w:eastAsia="Courier New" w:hAnsi="Courier New" w:cs="Courier New"/>
+          <w:sz w:val="16"/>
+          <w:szCs w:val="16"/>
+          <w:lang w:val="pt-BR"/>
+        </w:rPr>
+        <w:t>")</w:t>
+      </w:r>
+    </w:p>
+    <w:p>
+      <w:pPr>
+        <w:pStyle w:val="Normal1"/>
+        <w:spacing w:line="360" w:lineRule="auto"/>
+        <w:rPr>
+          <w:rFonts w:ascii="Courier New" w:eastAsia="Courier New" w:hAnsi="Courier New" w:cs="Courier New"/>
+          <w:sz w:val="16"/>
+          <w:szCs w:val="16"/>
+          <w:lang w:val="pt-BR"/>
+        </w:rPr>
+      </w:pPr>
+      <w:r>
+        <w:rPr>
+          <w:rFonts w:ascii="Courier New" w:eastAsia="Courier New" w:hAnsi="Courier New" w:cs="Courier New"/>
+          <w:sz w:val="16"/>
+          <w:szCs w:val="16"/>
+          <w:lang w:val="pt-BR"/>
+        </w:rPr>
+        <w:tab/>
+      </w:r>
+      <w:r>
+        <w:rPr>
+          <w:rFonts w:ascii="Courier New" w:eastAsia="Courier New" w:hAnsi="Courier New" w:cs="Courier New"/>
+          <w:b/>
+          <w:sz w:val="16"/>
+          <w:szCs w:val="16"/>
+          <w:lang w:val="pt-BR"/>
+        </w:rPr>
+        <w:t>private</w:t>
+      </w:r>
+      <w:r>
+        <w:rPr>
+          <w:rFonts w:ascii="Courier New" w:eastAsia="Courier New" w:hAnsi="Courier New" w:cs="Courier New"/>
+          <w:sz w:val="16"/>
+          <w:szCs w:val="16"/>
+          <w:lang w:val="pt-BR"/>
+        </w:rPr>
+        <w:t xml:space="preserve"> </w:t>
+      </w:r>
+      <w:proofErr w:type="spellStart"/>
+      <w:r>
+        <w:rPr>
+          <w:rFonts w:ascii="Courier New" w:eastAsia="Courier New" w:hAnsi="Courier New" w:cs="Courier New"/>
+          <w:sz w:val="16"/>
+          <w:szCs w:val="16"/>
+          <w:lang w:val="pt-BR"/>
+        </w:rPr>
+        <w:t>String</w:t>
+      </w:r>
+      <w:proofErr w:type="spellEnd"/>
+      <w:r>
+        <w:rPr>
+          <w:rFonts w:ascii="Courier New" w:eastAsia="Courier New" w:hAnsi="Courier New" w:cs="Courier New"/>
+          <w:sz w:val="16"/>
+          <w:szCs w:val="16"/>
+          <w:lang w:val="pt-BR"/>
+        </w:rPr>
+        <w:t xml:space="preserve"> </w:t>
+      </w:r>
+      <w:proofErr w:type="spellStart"/>
+      <w:r>
+        <w:rPr>
+          <w:rFonts w:ascii="Courier New" w:eastAsia="Courier New" w:hAnsi="Courier New" w:cs="Courier New"/>
+          <w:sz w:val="16"/>
+          <w:szCs w:val="16"/>
+          <w:lang w:val="pt-BR"/>
+        </w:rPr>
+        <w:t>user</w:t>
+      </w:r>
+      <w:proofErr w:type="spellEnd"/>
+      <w:r>
+        <w:rPr>
+          <w:rFonts w:ascii="Courier New" w:eastAsia="Courier New" w:hAnsi="Courier New" w:cs="Courier New"/>
+          <w:sz w:val="16"/>
+          <w:szCs w:val="16"/>
+          <w:lang w:val="pt-BR"/>
+        </w:rPr>
+        <w:t>;</w:t>
+      </w:r>
+    </w:p>
+    <w:p>
+      <w:pPr>
+        <w:pStyle w:val="Normal1"/>
+        <w:spacing w:line="360" w:lineRule="auto"/>
+        <w:rPr>
+          <w:rFonts w:ascii="Courier New" w:eastAsia="Courier New" w:hAnsi="Courier New" w:cs="Courier New"/>
+          <w:sz w:val="16"/>
+          <w:szCs w:val="16"/>
+          <w:lang w:val="pt-BR"/>
+        </w:rPr>
+      </w:pPr>
+    </w:p>
+    <w:p>
+      <w:pPr>
+        <w:pStyle w:val="Normal1"/>
+        <w:spacing w:line="360" w:lineRule="auto"/>
+        <w:rPr>
+          <w:rFonts w:ascii="Courier New" w:eastAsia="Courier New" w:hAnsi="Courier New" w:cs="Courier New"/>
+          <w:sz w:val="16"/>
+          <w:szCs w:val="16"/>
+          <w:lang w:val="pt-BR"/>
+        </w:rPr>
+      </w:pPr>
+      <w:r>
+        <w:rPr>
+          <w:rFonts w:ascii="Courier New" w:eastAsia="Courier New" w:hAnsi="Courier New" w:cs="Courier New"/>
+          <w:sz w:val="16"/>
+          <w:szCs w:val="16"/>
+          <w:lang w:val="pt-BR"/>
+        </w:rPr>
+        <w:tab/>
+        <w:t>@</w:t>
+      </w:r>
+      <w:proofErr w:type="spellStart"/>
+      <w:r>
+        <w:rPr>
+          <w:rFonts w:ascii="Courier New" w:eastAsia="Courier New" w:hAnsi="Courier New" w:cs="Courier New"/>
+          <w:sz w:val="16"/>
+          <w:szCs w:val="16"/>
+          <w:lang w:val="pt-BR"/>
+        </w:rPr>
+        <w:t>Value</w:t>
+      </w:r>
+      <w:proofErr w:type="spellEnd"/>
+      <w:r>
+        <w:rPr>
+          <w:rFonts w:ascii="Courier New" w:eastAsia="Courier New" w:hAnsi="Courier New" w:cs="Courier New"/>
+          <w:sz w:val="16"/>
+          <w:szCs w:val="16"/>
+          <w:lang w:val="pt-BR"/>
+        </w:rPr>
+        <w:t>("</w:t>
+      </w:r>
+      <w:proofErr w:type="spellStart"/>
+      <w:r>
+        <w:rPr>
+          <w:rFonts w:ascii="Courier New" w:eastAsia="Courier New" w:hAnsi="Courier New" w:cs="Courier New"/>
+          <w:sz w:val="16"/>
+          <w:szCs w:val="16"/>
+          <w:lang w:val="pt-BR"/>
+        </w:rPr>
+        <w:t>api.password</w:t>
+      </w:r>
+      <w:proofErr w:type="spellEnd"/>
+      <w:r>
+        <w:rPr>
+          <w:rFonts w:ascii="Courier New" w:eastAsia="Courier New" w:hAnsi="Courier New" w:cs="Courier New"/>
+          <w:sz w:val="16"/>
+          <w:szCs w:val="16"/>
+          <w:lang w:val="pt-BR"/>
+        </w:rPr>
+        <w:t>")</w:t>
+      </w:r>
+    </w:p>
+    <w:p>
+      <w:pPr>
+        <w:pStyle w:val="Normal1"/>
+        <w:spacing w:line="360" w:lineRule="auto"/>
+        <w:rPr>
+          <w:rFonts w:ascii="Courier New" w:eastAsia="Courier New" w:hAnsi="Courier New" w:cs="Courier New"/>
+          <w:sz w:val="16"/>
+          <w:szCs w:val="16"/>
+          <w:lang w:val="pt-BR"/>
+        </w:rPr>
+      </w:pPr>
+      <w:r>
+        <w:rPr>
+          <w:rFonts w:ascii="Courier New" w:eastAsia="Courier New" w:hAnsi="Courier New" w:cs="Courier New"/>
+          <w:sz w:val="16"/>
+          <w:szCs w:val="16"/>
+          <w:lang w:val="pt-BR"/>
+        </w:rPr>
+        <w:tab/>
+      </w:r>
+      <w:r>
+        <w:rPr>
+          <w:rFonts w:ascii="Courier New" w:eastAsia="Courier New" w:hAnsi="Courier New" w:cs="Courier New"/>
+          <w:b/>
+          <w:sz w:val="16"/>
+          <w:szCs w:val="16"/>
+          <w:lang w:val="pt-BR"/>
+        </w:rPr>
+        <w:t>private</w:t>
+      </w:r>
+      <w:r>
+        <w:rPr>
+          <w:rFonts w:ascii="Courier New" w:eastAsia="Courier New" w:hAnsi="Courier New" w:cs="Courier New"/>
+          <w:sz w:val="16"/>
+          <w:szCs w:val="16"/>
+          <w:lang w:val="pt-BR"/>
+        </w:rPr>
+        <w:t xml:space="preserve"> </w:t>
+      </w:r>
+      <w:proofErr w:type="spellStart"/>
+      <w:r>
+        <w:rPr>
+          <w:rFonts w:ascii="Courier New" w:eastAsia="Courier New" w:hAnsi="Courier New" w:cs="Courier New"/>
+          <w:sz w:val="16"/>
+          <w:szCs w:val="16"/>
+          <w:lang w:val="pt-BR"/>
+        </w:rPr>
+        <w:t>String</w:t>
+      </w:r>
+      <w:proofErr w:type="spellEnd"/>
+      <w:r>
+        <w:rPr>
+          <w:rFonts w:ascii="Courier New" w:eastAsia="Courier New" w:hAnsi="Courier New" w:cs="Courier New"/>
+          <w:sz w:val="16"/>
+          <w:szCs w:val="16"/>
+          <w:lang w:val="pt-BR"/>
+        </w:rPr>
+        <w:t xml:space="preserve"> </w:t>
+      </w:r>
+      <w:proofErr w:type="spellStart"/>
+      <w:r>
+        <w:rPr>
+          <w:rFonts w:ascii="Courier New" w:eastAsia="Courier New" w:hAnsi="Courier New" w:cs="Courier New"/>
+          <w:sz w:val="16"/>
+          <w:szCs w:val="16"/>
+          <w:lang w:val="pt-BR"/>
+        </w:rPr>
+        <w:t>password</w:t>
+      </w:r>
+      <w:proofErr w:type="spellEnd"/>
+      <w:r>
+        <w:rPr>
+          <w:rFonts w:ascii="Courier New" w:eastAsia="Courier New" w:hAnsi="Courier New" w:cs="Courier New"/>
+          <w:sz w:val="16"/>
+          <w:szCs w:val="16"/>
+          <w:lang w:val="pt-BR"/>
+        </w:rPr>
+        <w:t>;</w:t>
+      </w:r>
+    </w:p>
+    <w:p>
+      <w:pPr>
+        <w:pStyle w:val="Normal1"/>
+        <w:spacing w:line="360" w:lineRule="auto"/>
+        <w:rPr>
+          <w:rFonts w:ascii="Courier New" w:eastAsia="Courier New" w:hAnsi="Courier New" w:cs="Courier New"/>
+          <w:sz w:val="16"/>
+          <w:szCs w:val="16"/>
+          <w:lang w:val="pt-BR"/>
+        </w:rPr>
+      </w:pPr>
+      <w:r>
+        <w:rPr>
+          <w:rFonts w:ascii="Courier New" w:eastAsia="Courier New" w:hAnsi="Courier New" w:cs="Courier New"/>
+          <w:sz w:val="16"/>
+          <w:szCs w:val="16"/>
+          <w:lang w:val="pt-BR"/>
+        </w:rPr>
+        <w:tab/>
+      </w:r>
+    </w:p>
+    <w:p>
+      <w:pPr>
+        <w:pStyle w:val="Normal1"/>
+        <w:spacing w:line="360" w:lineRule="auto"/>
+        <w:rPr>
+          <w:rFonts w:ascii="Courier New" w:eastAsia="Courier New" w:hAnsi="Courier New" w:cs="Courier New"/>
+          <w:sz w:val="16"/>
+          <w:szCs w:val="16"/>
+          <w:lang w:val="pt-BR"/>
+        </w:rPr>
+      </w:pPr>
+      <w:r>
+        <w:rPr>
+          <w:rFonts w:ascii="Courier New" w:eastAsia="Courier New" w:hAnsi="Courier New" w:cs="Courier New"/>
+          <w:sz w:val="16"/>
+          <w:szCs w:val="16"/>
+          <w:lang w:val="pt-BR"/>
+        </w:rPr>
+        <w:tab/>
+        <w:t>@</w:t>
+      </w:r>
+      <w:proofErr w:type="spellStart"/>
+      <w:r>
+        <w:rPr>
+          <w:rFonts w:ascii="Courier New" w:eastAsia="Courier New" w:hAnsi="Courier New" w:cs="Courier New"/>
+          <w:sz w:val="16"/>
+          <w:szCs w:val="16"/>
+          <w:lang w:val="pt-BR"/>
+        </w:rPr>
+        <w:t>Autowired</w:t>
+      </w:r>
+      <w:proofErr w:type="spellEnd"/>
+    </w:p>
+    <w:p>
+      <w:pPr>
+        <w:pStyle w:val="Normal1"/>
+        <w:spacing w:line="360" w:lineRule="auto"/>
+        <w:rPr>
+          <w:rFonts w:ascii="Courier New" w:eastAsia="Courier New" w:hAnsi="Courier New" w:cs="Courier New"/>
+          <w:sz w:val="16"/>
+          <w:szCs w:val="16"/>
+          <w:lang w:val="pt-BR"/>
+        </w:rPr>
+      </w:pPr>
+      <w:r>
+        <w:rPr>
+          <w:rFonts w:ascii="Courier New" w:eastAsia="Courier New" w:hAnsi="Courier New" w:cs="Courier New"/>
+          <w:sz w:val="16"/>
+          <w:szCs w:val="16"/>
+          <w:lang w:val="pt-BR"/>
+        </w:rPr>
+        <w:tab/>
+      </w:r>
+      <w:r>
+        <w:rPr>
+          <w:rFonts w:ascii="Courier New" w:eastAsia="Courier New" w:hAnsi="Courier New" w:cs="Courier New"/>
+          <w:b/>
+          <w:sz w:val="16"/>
+          <w:szCs w:val="16"/>
+          <w:lang w:val="pt-BR"/>
+        </w:rPr>
+        <w:t>public void</w:t>
+      </w:r>
+      <w:r>
+        <w:rPr>
+          <w:rFonts w:ascii="Courier New" w:eastAsia="Courier New" w:hAnsi="Courier New" w:cs="Courier New"/>
+          <w:sz w:val="16"/>
+          <w:szCs w:val="16"/>
+          <w:lang w:val="pt-BR"/>
+        </w:rPr>
+        <w:t xml:space="preserve"> </w:t>
+      </w:r>
+      <w:proofErr w:type="spellStart"/>
+      <w:r>
+        <w:rPr>
+          <w:rFonts w:ascii="Courier New" w:eastAsia="Courier New" w:hAnsi="Courier New" w:cs="Courier New"/>
+          <w:sz w:val="16"/>
+          <w:szCs w:val="16"/>
+          <w:lang w:val="pt-BR"/>
+        </w:rPr>
+        <w:t>configureGlobal</w:t>
+      </w:r>
+      <w:proofErr w:type="spellEnd"/>
+      <w:r>
+        <w:rPr>
+          <w:rFonts w:ascii="Courier New" w:eastAsia="Courier New" w:hAnsi="Courier New" w:cs="Courier New"/>
+          <w:sz w:val="16"/>
+          <w:szCs w:val="16"/>
+          <w:lang w:val="pt-BR"/>
+        </w:rPr>
+        <w:t>(</w:t>
+      </w:r>
+      <w:proofErr w:type="spellStart"/>
+      <w:r>
+        <w:rPr>
+          <w:rFonts w:ascii="Courier New" w:eastAsia="Courier New" w:hAnsi="Courier New" w:cs="Courier New"/>
+          <w:sz w:val="16"/>
+          <w:szCs w:val="16"/>
+          <w:lang w:val="pt-BR"/>
+        </w:rPr>
+        <w:t>AuthenticationManagerBuilder</w:t>
+      </w:r>
+      <w:proofErr w:type="spellEnd"/>
+      <w:r>
+        <w:rPr>
+          <w:rFonts w:ascii="Courier New" w:eastAsia="Courier New" w:hAnsi="Courier New" w:cs="Courier New"/>
+          <w:sz w:val="16"/>
+          <w:szCs w:val="16"/>
+          <w:lang w:val="pt-BR"/>
+        </w:rPr>
+        <w:t xml:space="preserve"> </w:t>
+      </w:r>
+      <w:proofErr w:type="spellStart"/>
+      <w:r>
+        <w:rPr>
+          <w:rFonts w:ascii="Courier New" w:eastAsia="Courier New" w:hAnsi="Courier New" w:cs="Courier New"/>
+          <w:sz w:val="16"/>
+          <w:szCs w:val="16"/>
+          <w:lang w:val="pt-BR"/>
+        </w:rPr>
+        <w:t>auth</w:t>
+      </w:r>
+      <w:proofErr w:type="spellEnd"/>
+      <w:r>
+        <w:rPr>
+          <w:rFonts w:ascii="Courier New" w:eastAsia="Courier New" w:hAnsi="Courier New" w:cs="Courier New"/>
+          <w:sz w:val="16"/>
+          <w:szCs w:val="16"/>
+          <w:lang w:val="pt-BR"/>
+        </w:rPr>
+        <w:t xml:space="preserve">) </w:t>
+      </w:r>
+      <w:r>
+        <w:rPr>
+          <w:rFonts w:ascii="Courier New" w:eastAsia="Courier New" w:hAnsi="Courier New" w:cs="Courier New"/>
+          <w:b/>
+          <w:sz w:val="16"/>
+          <w:szCs w:val="16"/>
+          <w:lang w:val="pt-BR"/>
+        </w:rPr>
+        <w:t>throws</w:t>
+      </w:r>
+      <w:r>
+        <w:rPr>
+          <w:rFonts w:ascii="Courier New" w:eastAsia="Courier New" w:hAnsi="Courier New" w:cs="Courier New"/>
+          <w:sz w:val="16"/>
+          <w:szCs w:val="16"/>
+          <w:lang w:val="pt-BR"/>
+        </w:rPr>
+        <w:t xml:space="preserve"> </w:t>
+      </w:r>
+      <w:proofErr w:type="spellStart"/>
+      <w:r>
+        <w:rPr>
+          <w:rFonts w:ascii="Courier New" w:eastAsia="Courier New" w:hAnsi="Courier New" w:cs="Courier New"/>
+          <w:sz w:val="16"/>
+          <w:szCs w:val="16"/>
+          <w:lang w:val="pt-BR"/>
+        </w:rPr>
+        <w:t>Exception</w:t>
+      </w:r>
+      <w:proofErr w:type="spellEnd"/>
+      <w:r>
+        <w:rPr>
+          <w:rFonts w:ascii="Courier New" w:eastAsia="Courier New" w:hAnsi="Courier New" w:cs="Courier New"/>
+          <w:sz w:val="16"/>
+          <w:szCs w:val="16"/>
+          <w:lang w:val="pt-BR"/>
+        </w:rPr>
+        <w:t xml:space="preserve"> {</w:t>
+      </w:r>
+    </w:p>
+    <w:p>
+      <w:pPr>
+        <w:pStyle w:val="Normal1"/>
+        <w:spacing w:line="360" w:lineRule="auto"/>
+        <w:rPr>
+          <w:rFonts w:ascii="Courier New" w:eastAsia="Courier New" w:hAnsi="Courier New" w:cs="Courier New"/>
+          <w:sz w:val="16"/>
+          <w:szCs w:val="16"/>
+          <w:lang w:val="pt-BR"/>
+        </w:rPr>
+      </w:pPr>
+      <w:r>
+        <w:rPr>
+          <w:rFonts w:ascii="Courier New" w:eastAsia="Courier New" w:hAnsi="Courier New" w:cs="Courier New"/>
+          <w:sz w:val="16"/>
+          <w:szCs w:val="16"/>
+          <w:lang w:val="pt-BR"/>
+        </w:rPr>
+        <w:tab/>
+      </w:r>
+      <w:r>
+        <w:rPr>
+          <w:rFonts w:ascii="Courier New" w:eastAsia="Courier New" w:hAnsi="Courier New" w:cs="Courier New"/>
+          <w:sz w:val="16"/>
+          <w:szCs w:val="16"/>
+          <w:lang w:val="pt-BR"/>
+        </w:rPr>
+        <w:tab/>
+      </w:r>
+      <w:proofErr w:type="spellStart"/>
+      <w:r>
+        <w:rPr>
+          <w:rFonts w:ascii="Courier New" w:eastAsia="Courier New" w:hAnsi="Courier New" w:cs="Courier New"/>
+          <w:sz w:val="16"/>
+          <w:szCs w:val="16"/>
+          <w:lang w:val="pt-BR"/>
+        </w:rPr>
+        <w:t>auth.inMemoryAuthentication</w:t>
+      </w:r>
+      <w:proofErr w:type="spellEnd"/>
+      <w:r>
+        <w:rPr>
+          <w:rFonts w:ascii="Courier New" w:eastAsia="Courier New" w:hAnsi="Courier New" w:cs="Courier New"/>
+          <w:sz w:val="16"/>
+          <w:szCs w:val="16"/>
+          <w:lang w:val="pt-BR"/>
+        </w:rPr>
+        <w:t>().</w:t>
+      </w:r>
+      <w:proofErr w:type="spellStart"/>
+      <w:r>
+        <w:rPr>
+          <w:rFonts w:ascii="Courier New" w:eastAsia="Courier New" w:hAnsi="Courier New" w:cs="Courier New"/>
+          <w:sz w:val="16"/>
+          <w:szCs w:val="16"/>
+          <w:lang w:val="pt-BR"/>
+        </w:rPr>
+        <w:t>w</w:t>
+      </w:r>
+      <w:r>
+        <w:rPr>
+          <w:rFonts w:ascii="Courier New" w:eastAsia="Courier New" w:hAnsi="Courier New" w:cs="Courier New"/>
+          <w:sz w:val="16"/>
+          <w:szCs w:val="16"/>
+          <w:lang w:val="pt-BR"/>
+        </w:rPr>
+        <w:t>ithUser</w:t>
+      </w:r>
+      <w:proofErr w:type="spellEnd"/>
+      <w:r>
+        <w:rPr>
+          <w:rFonts w:ascii="Courier New" w:eastAsia="Courier New" w:hAnsi="Courier New" w:cs="Courier New"/>
+          <w:sz w:val="16"/>
+          <w:szCs w:val="16"/>
+          <w:lang w:val="pt-BR"/>
+        </w:rPr>
+        <w:t>(</w:t>
+      </w:r>
+      <w:proofErr w:type="spellStart"/>
+      <w:r>
+        <w:rPr>
+          <w:rFonts w:ascii="Courier New" w:eastAsia="Courier New" w:hAnsi="Courier New" w:cs="Courier New"/>
+          <w:sz w:val="16"/>
+          <w:szCs w:val="16"/>
+          <w:lang w:val="pt-BR"/>
+        </w:rPr>
+        <w:t>user</w:t>
+      </w:r>
+      <w:proofErr w:type="spellEnd"/>
+      <w:r>
+        <w:rPr>
+          <w:rFonts w:ascii="Courier New" w:eastAsia="Courier New" w:hAnsi="Courier New" w:cs="Courier New"/>
+          <w:sz w:val="16"/>
+          <w:szCs w:val="16"/>
+          <w:lang w:val="pt-BR"/>
+        </w:rPr>
+        <w:t>).</w:t>
+      </w:r>
+      <w:proofErr w:type="spellStart"/>
+      <w:r>
+        <w:rPr>
+          <w:rFonts w:ascii="Courier New" w:eastAsia="Courier New" w:hAnsi="Courier New" w:cs="Courier New"/>
+          <w:sz w:val="16"/>
+          <w:szCs w:val="16"/>
+          <w:lang w:val="pt-BR"/>
+        </w:rPr>
+        <w:t>password</w:t>
+      </w:r>
+      <w:proofErr w:type="spellEnd"/>
+      <w:r>
+        <w:rPr>
+          <w:rFonts w:ascii="Courier New" w:eastAsia="Courier New" w:hAnsi="Courier New" w:cs="Courier New"/>
+          <w:sz w:val="16"/>
+          <w:szCs w:val="16"/>
+          <w:lang w:val="pt-BR"/>
+        </w:rPr>
+        <w:t>(</w:t>
+      </w:r>
+      <w:proofErr w:type="spellStart"/>
+      <w:r>
+        <w:rPr>
+          <w:rFonts w:ascii="Courier New" w:eastAsia="Courier New" w:hAnsi="Courier New" w:cs="Courier New"/>
+          <w:sz w:val="16"/>
+          <w:szCs w:val="16"/>
+          <w:lang w:val="pt-BR"/>
+        </w:rPr>
+        <w:t>password</w:t>
+      </w:r>
+      <w:proofErr w:type="spellEnd"/>
+      <w:r>
+        <w:rPr>
+          <w:rFonts w:ascii="Courier New" w:eastAsia="Courier New" w:hAnsi="Courier New" w:cs="Courier New"/>
+          <w:sz w:val="16"/>
+          <w:szCs w:val="16"/>
+          <w:lang w:val="pt-BR"/>
+        </w:rPr>
+        <w:t>);</w:t>
+      </w:r>
+    </w:p>
+    <w:p>
+      <w:pPr>
+        <w:pStyle w:val="Normal1"/>
+        <w:spacing w:line="360" w:lineRule="auto"/>
+        <w:rPr>
+          <w:rFonts w:ascii="Courier New" w:eastAsia="Courier New" w:hAnsi="Courier New" w:cs="Courier New"/>
+          <w:sz w:val="16"/>
+          <w:szCs w:val="16"/>
+          <w:lang w:val="pt-BR"/>
+        </w:rPr>
+      </w:pPr>
+      <w:r>
+        <w:rPr>
+          <w:rFonts w:ascii="Courier New" w:eastAsia="Courier New" w:hAnsi="Courier New" w:cs="Courier New"/>
+          <w:sz w:val="16"/>
+          <w:szCs w:val="16"/>
+          <w:lang w:val="pt-BR"/>
+        </w:rPr>
+        <w:tab/>
+        <w:t>}</w:t>
+      </w:r>
+    </w:p>
+    <w:p>
+      <w:pPr>
+        <w:pStyle w:val="Normal1"/>
+        <w:spacing w:line="360" w:lineRule="auto"/>
+        <w:rPr>
+          <w:rFonts w:ascii="Courier New" w:eastAsia="Courier New" w:hAnsi="Courier New" w:cs="Courier New"/>
+          <w:sz w:val="16"/>
+          <w:szCs w:val="16"/>
+          <w:lang w:val="pt-BR"/>
+        </w:rPr>
+      </w:pPr>
+    </w:p>
+    <w:p>
+      <w:pPr>
+        <w:pStyle w:val="Normal1"/>
+        <w:spacing w:line="360" w:lineRule="auto"/>
+        <w:rPr>
+          <w:rFonts w:ascii="Courier New" w:eastAsia="Courier New" w:hAnsi="Courier New" w:cs="Courier New"/>
+          <w:sz w:val="16"/>
+          <w:szCs w:val="16"/>
+          <w:lang w:val="pt-BR"/>
+        </w:rPr>
+      </w:pPr>
+      <w:r>
+        <w:rPr>
+          <w:rFonts w:ascii="Courier New" w:eastAsia="Courier New" w:hAnsi="Courier New" w:cs="Courier New"/>
+          <w:sz w:val="16"/>
+          <w:szCs w:val="16"/>
+          <w:lang w:val="pt-BR"/>
+        </w:rPr>
+        <w:tab/>
+        <w:t>@</w:t>
+      </w:r>
+      <w:proofErr w:type="spellStart"/>
+      <w:r>
+        <w:rPr>
+          <w:rFonts w:ascii="Courier New" w:eastAsia="Courier New" w:hAnsi="Courier New" w:cs="Courier New"/>
+          <w:sz w:val="16"/>
+          <w:szCs w:val="16"/>
+          <w:lang w:val="pt-BR"/>
+        </w:rPr>
+        <w:t>Override</w:t>
+      </w:r>
+      <w:proofErr w:type="spellEnd"/>
+    </w:p>
+    <w:p>
+      <w:pPr>
+        <w:pStyle w:val="Normal1"/>
+        <w:spacing w:line="360" w:lineRule="auto"/>
+        <w:rPr>
+          <w:rFonts w:ascii="Courier New" w:eastAsia="Courier New" w:hAnsi="Courier New" w:cs="Courier New"/>
+          <w:sz w:val="16"/>
+          <w:szCs w:val="16"/>
+          <w:lang w:val="pt-BR"/>
+        </w:rPr>
+      </w:pPr>
+      <w:r>
+        <w:rPr>
+          <w:rFonts w:ascii="Courier New" w:eastAsia="Courier New" w:hAnsi="Courier New" w:cs="Courier New"/>
+          <w:sz w:val="16"/>
+          <w:szCs w:val="16"/>
+          <w:lang w:val="pt-BR"/>
+        </w:rPr>
+        <w:tab/>
+      </w:r>
+      <w:r>
+        <w:rPr>
+          <w:rFonts w:ascii="Courier New" w:eastAsia="Courier New" w:hAnsi="Courier New" w:cs="Courier New"/>
+          <w:b/>
+          <w:sz w:val="16"/>
+          <w:szCs w:val="16"/>
+          <w:lang w:val="pt-BR"/>
+        </w:rPr>
+        <w:t>protected void</w:t>
+      </w:r>
+      <w:r>
+        <w:rPr>
+          <w:rFonts w:ascii="Courier New" w:eastAsia="Courier New" w:hAnsi="Courier New" w:cs="Courier New"/>
+          <w:sz w:val="16"/>
+          <w:szCs w:val="16"/>
+          <w:lang w:val="pt-BR"/>
+        </w:rPr>
+        <w:t xml:space="preserve"> configure(</w:t>
+      </w:r>
+      <w:proofErr w:type="spellStart"/>
+      <w:r>
+        <w:rPr>
+          <w:rFonts w:ascii="Courier New" w:eastAsia="Courier New" w:hAnsi="Courier New" w:cs="Courier New"/>
+          <w:sz w:val="16"/>
+          <w:szCs w:val="16"/>
+          <w:lang w:val="pt-BR"/>
+        </w:rPr>
+        <w:t>HttpSecurity</w:t>
+      </w:r>
+      <w:proofErr w:type="spellEnd"/>
+      <w:r>
+        <w:rPr>
+          <w:rFonts w:ascii="Courier New" w:eastAsia="Courier New" w:hAnsi="Courier New" w:cs="Courier New"/>
+          <w:sz w:val="16"/>
+          <w:szCs w:val="16"/>
+          <w:lang w:val="pt-BR"/>
+        </w:rPr>
+        <w:t xml:space="preserve"> </w:t>
+      </w:r>
+      <w:proofErr w:type="spellStart"/>
+      <w:r>
+        <w:rPr>
+          <w:rFonts w:ascii="Courier New" w:eastAsia="Courier New" w:hAnsi="Courier New" w:cs="Courier New"/>
+          <w:sz w:val="16"/>
+          <w:szCs w:val="16"/>
+          <w:lang w:val="pt-BR"/>
+        </w:rPr>
+        <w:t>httpSec</w:t>
+      </w:r>
+      <w:proofErr w:type="spellEnd"/>
+      <w:r>
+        <w:rPr>
+          <w:rFonts w:ascii="Courier New" w:eastAsia="Courier New" w:hAnsi="Courier New" w:cs="Courier New"/>
+          <w:sz w:val="16"/>
+          <w:szCs w:val="16"/>
+          <w:lang w:val="pt-BR"/>
+        </w:rPr>
+        <w:t xml:space="preserve">) </w:t>
+      </w:r>
+      <w:r>
+        <w:rPr>
+          <w:rFonts w:ascii="Courier New" w:eastAsia="Courier New" w:hAnsi="Courier New" w:cs="Courier New"/>
+          <w:b/>
+          <w:sz w:val="16"/>
+          <w:szCs w:val="16"/>
+          <w:lang w:val="pt-BR"/>
+        </w:rPr>
+        <w:t>throws</w:t>
+      </w:r>
+      <w:r>
+        <w:rPr>
+          <w:rFonts w:ascii="Courier New" w:eastAsia="Courier New" w:hAnsi="Courier New" w:cs="Courier New"/>
+          <w:sz w:val="16"/>
+          <w:szCs w:val="16"/>
+          <w:lang w:val="pt-BR"/>
+        </w:rPr>
+        <w:t xml:space="preserve"> </w:t>
+      </w:r>
+      <w:proofErr w:type="spellStart"/>
+      <w:r>
+        <w:rPr>
+          <w:rFonts w:ascii="Courier New" w:eastAsia="Courier New" w:hAnsi="Courier New" w:cs="Courier New"/>
+          <w:sz w:val="16"/>
+          <w:szCs w:val="16"/>
+          <w:lang w:val="pt-BR"/>
+        </w:rPr>
+        <w:t>Exception</w:t>
+      </w:r>
+      <w:proofErr w:type="spellEnd"/>
+      <w:r>
+        <w:rPr>
+          <w:rFonts w:ascii="Courier New" w:eastAsia="Courier New" w:hAnsi="Courier New" w:cs="Courier New"/>
+          <w:sz w:val="16"/>
+          <w:szCs w:val="16"/>
+          <w:lang w:val="pt-BR"/>
+        </w:rPr>
+        <w:t xml:space="preserve"> {</w:t>
+      </w:r>
+    </w:p>
+    <w:p>
+      <w:pPr>
+        <w:pStyle w:val="Normal1"/>
+        <w:spacing w:line="360" w:lineRule="auto"/>
+        <w:rPr>
+          <w:rFonts w:ascii="Courier New" w:eastAsia="Courier New" w:hAnsi="Courier New" w:cs="Courier New"/>
+          <w:sz w:val="16"/>
+          <w:szCs w:val="16"/>
+          <w:lang w:val="pt-BR"/>
+        </w:rPr>
+      </w:pPr>
+      <w:r>
+        <w:rPr>
+          <w:rFonts w:ascii="Courier New" w:eastAsia="Courier New" w:hAnsi="Courier New" w:cs="Courier New"/>
+          <w:sz w:val="16"/>
+          <w:szCs w:val="16"/>
+          <w:lang w:val="pt-BR"/>
+        </w:rPr>
+        <w:tab/>
+      </w:r>
+      <w:r>
+        <w:rPr>
+          <w:rFonts w:ascii="Courier New" w:eastAsia="Courier New" w:hAnsi="Courier New" w:cs="Courier New"/>
+          <w:sz w:val="16"/>
+          <w:szCs w:val="16"/>
+          <w:lang w:val="pt-BR"/>
+        </w:rPr>
+        <w:tab/>
+      </w:r>
+      <w:proofErr w:type="spellStart"/>
+      <w:r>
+        <w:rPr>
+          <w:rFonts w:ascii="Courier New" w:eastAsia="Courier New" w:hAnsi="Courier New" w:cs="Courier New"/>
+          <w:sz w:val="16"/>
+          <w:szCs w:val="16"/>
+          <w:lang w:val="pt-BR"/>
+        </w:rPr>
+        <w:t>httpSec.authorizeRequests</w:t>
+      </w:r>
+      <w:proofErr w:type="spellEnd"/>
+      <w:r>
+        <w:rPr>
+          <w:rFonts w:ascii="Courier New" w:eastAsia="Courier New" w:hAnsi="Courier New" w:cs="Courier New"/>
+          <w:sz w:val="16"/>
+          <w:szCs w:val="16"/>
+          <w:lang w:val="pt-BR"/>
+        </w:rPr>
+        <w:t>()</w:t>
+      </w:r>
+    </w:p>
+    <w:p>
+      <w:pPr>
+        <w:pStyle w:val="Normal1"/>
+        <w:spacing w:line="360" w:lineRule="auto"/>
+        <w:rPr>
+          <w:rFonts w:ascii="Courier New" w:eastAsia="Courier New" w:hAnsi="Courier New" w:cs="Courier New"/>
+          <w:sz w:val="16"/>
+          <w:szCs w:val="16"/>
+          <w:lang w:val="pt-BR"/>
+        </w:rPr>
+      </w:pPr>
+      <w:r>
+        <w:rPr>
+          <w:rFonts w:ascii="Courier New" w:eastAsia="Courier New" w:hAnsi="Courier New" w:cs="Courier New"/>
+          <w:sz w:val="16"/>
+          <w:szCs w:val="16"/>
+          <w:lang w:val="pt-BR"/>
+        </w:rPr>
+        <w:tab/>
+      </w:r>
+      <w:r>
+        <w:rPr>
+          <w:rFonts w:ascii="Courier New" w:eastAsia="Courier New" w:hAnsi="Courier New" w:cs="Courier New"/>
+          <w:sz w:val="16"/>
+          <w:szCs w:val="16"/>
+          <w:lang w:val="pt-BR"/>
+        </w:rPr>
+        <w:tab/>
+      </w:r>
+      <w:r>
+        <w:rPr>
+          <w:rFonts w:ascii="Courier New" w:eastAsia="Courier New" w:hAnsi="Courier New" w:cs="Courier New"/>
+          <w:sz w:val="16"/>
+          <w:szCs w:val="16"/>
+          <w:lang w:val="pt-BR"/>
+        </w:rPr>
+        <w:tab/>
+        <w:t>.</w:t>
+      </w:r>
+      <w:proofErr w:type="spellStart"/>
+      <w:r>
+        <w:rPr>
+          <w:rFonts w:ascii="Courier New" w:eastAsia="Courier New" w:hAnsi="Courier New" w:cs="Courier New"/>
+          <w:sz w:val="16"/>
+          <w:szCs w:val="16"/>
+          <w:lang w:val="pt-BR"/>
+        </w:rPr>
+        <w:t>anyRequest</w:t>
+      </w:r>
+      <w:proofErr w:type="spellEnd"/>
+      <w:r>
+        <w:rPr>
+          <w:rFonts w:ascii="Courier New" w:eastAsia="Courier New" w:hAnsi="Courier New" w:cs="Courier New"/>
+          <w:sz w:val="16"/>
+          <w:szCs w:val="16"/>
+          <w:lang w:val="pt-BR"/>
+        </w:rPr>
+        <w:t>().</w:t>
+      </w:r>
+      <w:proofErr w:type="spellStart"/>
+      <w:r>
+        <w:rPr>
+          <w:rFonts w:ascii="Courier New" w:eastAsia="Courier New" w:hAnsi="Courier New" w:cs="Courier New"/>
+          <w:sz w:val="16"/>
+          <w:szCs w:val="16"/>
+          <w:lang w:val="pt-BR"/>
+        </w:rPr>
+        <w:t>authenticated</w:t>
+      </w:r>
+      <w:proofErr w:type="spellEnd"/>
+      <w:r>
+        <w:rPr>
+          <w:rFonts w:ascii="Courier New" w:eastAsia="Courier New" w:hAnsi="Courier New" w:cs="Courier New"/>
+          <w:sz w:val="16"/>
+          <w:szCs w:val="16"/>
+          <w:lang w:val="pt-BR"/>
+        </w:rPr>
+        <w:t>()</w:t>
+      </w:r>
+    </w:p>
+    <w:p>
+      <w:pPr>
+        <w:pStyle w:val="Normal1"/>
+        <w:spacing w:line="360" w:lineRule="auto"/>
+        <w:rPr>
+          <w:rFonts w:ascii="Courier New" w:eastAsia="Courier New" w:hAnsi="Courier New" w:cs="Courier New"/>
+          <w:sz w:val="16"/>
+          <w:szCs w:val="16"/>
+          <w:lang w:val="pt-BR"/>
+        </w:rPr>
+      </w:pPr>
+      <w:r>
+        <w:rPr>
+          <w:rFonts w:ascii="Courier New" w:eastAsia="Courier New" w:hAnsi="Courier New" w:cs="Courier New"/>
+          <w:sz w:val="16"/>
+          <w:szCs w:val="16"/>
+          <w:lang w:val="pt-BR"/>
+        </w:rPr>
+        <w:tab/>
+      </w:r>
+      <w:r>
+        <w:rPr>
+          <w:rFonts w:ascii="Courier New" w:eastAsia="Courier New" w:hAnsi="Courier New" w:cs="Courier New"/>
+          <w:sz w:val="16"/>
+          <w:szCs w:val="16"/>
+          <w:lang w:val="pt-BR"/>
+        </w:rPr>
+        <w:tab/>
+      </w:r>
+      <w:r>
+        <w:rPr>
+          <w:rFonts w:ascii="Courier New" w:eastAsia="Courier New" w:hAnsi="Courier New" w:cs="Courier New"/>
+          <w:sz w:val="16"/>
+          <w:szCs w:val="16"/>
+          <w:lang w:val="pt-BR"/>
+        </w:rPr>
+        <w:tab/>
+        <w:t>.</w:t>
+      </w:r>
+      <w:proofErr w:type="spellStart"/>
+      <w:r>
+        <w:rPr>
+          <w:rFonts w:ascii="Courier New" w:eastAsia="Courier New" w:hAnsi="Courier New" w:cs="Courier New"/>
+          <w:sz w:val="16"/>
+          <w:szCs w:val="16"/>
+          <w:lang w:val="pt-BR"/>
+        </w:rPr>
+        <w:t>and</w:t>
+      </w:r>
+      <w:proofErr w:type="spellEnd"/>
+      <w:r>
+        <w:rPr>
+          <w:rFonts w:ascii="Courier New" w:eastAsia="Courier New" w:hAnsi="Courier New" w:cs="Courier New"/>
+          <w:sz w:val="16"/>
+          <w:szCs w:val="16"/>
+          <w:lang w:val="pt-BR"/>
+        </w:rPr>
+        <w:t>()</w:t>
+      </w:r>
+    </w:p>
+    <w:p>
+      <w:pPr>
+        <w:pStyle w:val="Normal1"/>
+        <w:spacing w:line="360" w:lineRule="auto"/>
+        <w:rPr>
+          <w:rFonts w:ascii="Courier New" w:eastAsia="Courier New" w:hAnsi="Courier New" w:cs="Courier New"/>
+          <w:sz w:val="16"/>
+          <w:szCs w:val="16"/>
+          <w:lang w:val="pt-BR"/>
+        </w:rPr>
+      </w:pPr>
+      <w:r>
+        <w:rPr>
+          <w:rFonts w:ascii="Courier New" w:eastAsia="Courier New" w:hAnsi="Courier New" w:cs="Courier New"/>
+          <w:sz w:val="16"/>
+          <w:szCs w:val="16"/>
+          <w:lang w:val="pt-BR"/>
+        </w:rPr>
+        <w:tab/>
+      </w:r>
+      <w:r>
+        <w:rPr>
+          <w:rFonts w:ascii="Courier New" w:eastAsia="Courier New" w:hAnsi="Courier New" w:cs="Courier New"/>
+          <w:sz w:val="16"/>
+          <w:szCs w:val="16"/>
+          <w:lang w:val="pt-BR"/>
+        </w:rPr>
+        <w:tab/>
+      </w:r>
+      <w:r>
+        <w:rPr>
+          <w:rFonts w:ascii="Courier New" w:eastAsia="Courier New" w:hAnsi="Courier New" w:cs="Courier New"/>
+          <w:sz w:val="16"/>
+          <w:szCs w:val="16"/>
+          <w:lang w:val="pt-BR"/>
+        </w:rPr>
+        <w:tab/>
+        <w:t>.</w:t>
+      </w:r>
+      <w:proofErr w:type="spellStart"/>
+      <w:r>
+        <w:rPr>
+          <w:rFonts w:ascii="Courier New" w:eastAsia="Courier New" w:hAnsi="Courier New" w:cs="Courier New"/>
+          <w:sz w:val="16"/>
+          <w:szCs w:val="16"/>
+          <w:lang w:val="pt-BR"/>
+        </w:rPr>
+        <w:t>httpBasic</w:t>
+      </w:r>
+      <w:proofErr w:type="spellEnd"/>
+      <w:r>
+        <w:rPr>
+          <w:rFonts w:ascii="Courier New" w:eastAsia="Courier New" w:hAnsi="Courier New" w:cs="Courier New"/>
+          <w:sz w:val="16"/>
+          <w:szCs w:val="16"/>
+          <w:lang w:val="pt-BR"/>
+        </w:rPr>
+        <w:t>();</w:t>
+      </w:r>
+    </w:p>
+    <w:p>
+      <w:pPr>
+        <w:pStyle w:val="Normal1"/>
+        <w:spacing w:line="360" w:lineRule="auto"/>
+        <w:rPr>
+          <w:rFonts w:ascii="Courier New" w:eastAsia="Courier New" w:hAnsi="Courier New" w:cs="Courier New"/>
+          <w:sz w:val="16"/>
+          <w:szCs w:val="16"/>
+          <w:lang w:val="pt-BR"/>
+        </w:rPr>
+      </w:pPr>
+      <w:r>
+        <w:rPr>
+          <w:rFonts w:ascii="Courier New" w:eastAsia="Courier New" w:hAnsi="Courier New" w:cs="Courier New"/>
+          <w:sz w:val="16"/>
+          <w:szCs w:val="16"/>
+          <w:lang w:val="pt-BR"/>
+        </w:rPr>
+        <w:tab/>
+        <w:t>}</w:t>
+      </w:r>
+    </w:p>
+    <w:p>
+      <w:pPr>
+        <w:pStyle w:val="Normal1"/>
+        <w:spacing w:line="360" w:lineRule="auto"/>
+        <w:rPr>
+          <w:rFonts w:ascii="Courier New" w:eastAsia="Courier New" w:hAnsi="Courier New" w:cs="Courier New"/>
+          <w:sz w:val="16"/>
+          <w:szCs w:val="16"/>
+          <w:lang w:val="pt-BR"/>
+        </w:rPr>
+      </w:pPr>
+    </w:p>
+    <w:p>
+      <w:pPr>
+        <w:pStyle w:val="Normal1"/>
+        <w:spacing w:line="360" w:lineRule="auto"/>
+        <w:rPr>
+          <w:rFonts w:ascii="Courier New" w:eastAsia="Courier New" w:hAnsi="Courier New" w:cs="Courier New"/>
+          <w:sz w:val="16"/>
+          <w:szCs w:val="16"/>
+          <w:lang w:val="pt-BR"/>
+        </w:rPr>
+      </w:pPr>
+      <w:r>
+        <w:rPr>
+          <w:rFonts w:ascii="Courier New" w:eastAsia="Courier New" w:hAnsi="Courier New" w:cs="Courier New"/>
+          <w:sz w:val="16"/>
+          <w:szCs w:val="16"/>
+          <w:lang w:val="pt-BR"/>
+        </w:rPr>
+        <w:t>}</w:t>
+      </w:r>
+    </w:p>
+    <w:p>
+      <w:pPr>
+        <w:pStyle w:val="Standard"/>
+        <w:jc w:val="both"/>
+        <w:rPr>
+          <w:rFonts w:eastAsia="Times New Roman" w:cs="Times New Roman"/>
+          <w:kern w:val="0"/>
+        </w:rPr>
+      </w:pPr>
+    </w:p>
+    <w:p>
+      <w:pPr>
+        <w:pStyle w:val="Standard"/>
+        <w:jc w:val="both"/>
+        <w:rPr>
+          <w:rFonts w:eastAsia="Times New Roman" w:cs="Times New Roman"/>
+          <w:b/>
+          <w:kern w:val="0"/>
+        </w:rPr>
+      </w:pPr>
+      <w:r>
+        <w:rPr>
+          <w:rFonts w:eastAsia="Times New Roman" w:cs="Times New Roman"/>
+          <w:b/>
+          <w:kern w:val="0"/>
+        </w:rPr>
+        <w:t>Problemas de Autorização</w:t>
+      </w:r>
+      <w:r>
+        <w:rPr>
+          <w:rFonts w:eastAsia="Times New Roman" w:cs="Times New Roman"/>
+          <w:b/>
+          <w:kern w:val="0"/>
+        </w:rPr>
+        <w:t xml:space="preserve"> (Controle de Acesso)</w:t>
+      </w:r>
+    </w:p>
+    <w:p>
+      <w:pPr>
+        <w:pStyle w:val="Standard"/>
+        <w:jc w:val="both"/>
+        <w:rPr>
+          <w:rFonts w:eastAsia="Times New Roman" w:cs="Times New Roman"/>
+          <w:kern w:val="0"/>
+        </w:rPr>
+      </w:pPr>
+    </w:p>
+    <w:p>
+      <w:pPr>
+        <w:pStyle w:val="Standard"/>
+        <w:jc w:val="both"/>
+        <w:rPr>
+          <w:rFonts w:eastAsia="Times New Roman" w:cs="Times New Roman"/>
+          <w:kern w:val="0"/>
+        </w:rPr>
+      </w:pPr>
+      <w:r>
+        <w:rPr>
+          <w:rFonts w:eastAsia="Times New Roman" w:cs="Times New Roman"/>
+          <w:kern w:val="0"/>
+        </w:rPr>
+        <w:t>Foi questionado quantos parceiros comerciais teriam acesso a API</w:t>
+      </w:r>
+      <w:r>
+        <w:rPr>
+          <w:rFonts w:eastAsia="Times New Roman" w:cs="Times New Roman"/>
+          <w:kern w:val="0"/>
+        </w:rPr>
+        <w:t xml:space="preserve"> e o nível de iteração</w:t>
+      </w:r>
+      <w:r>
+        <w:rPr>
+          <w:rFonts w:eastAsia="Times New Roman" w:cs="Times New Roman"/>
+          <w:kern w:val="0"/>
+        </w:rPr>
+        <w:t xml:space="preserve">. No formato em que a aplicação se encontrava apenas um único usuário era </w:t>
+      </w:r>
+      <w:r>
+        <w:rPr>
+          <w:rFonts w:eastAsia="Times New Roman" w:cs="Times New Roman"/>
+          <w:kern w:val="0"/>
+        </w:rPr>
+        <w:t>utilizado para se autenticar</w:t>
+      </w:r>
+      <w:r>
+        <w:rPr>
+          <w:rFonts w:eastAsia="Times New Roman" w:cs="Times New Roman"/>
+          <w:kern w:val="0"/>
+        </w:rPr>
+        <w:t xml:space="preserve">, vide a </w:t>
+      </w:r>
+      <w:r>
+        <w:rPr>
+          <w:rFonts w:eastAsia="Times New Roman" w:cs="Times New Roman"/>
+          <w:b/>
+          <w:kern w:val="0"/>
+        </w:rPr>
+        <w:t>Listagem 2</w:t>
+      </w:r>
+      <w:r>
+        <w:rPr>
+          <w:rFonts w:eastAsia="Times New Roman" w:cs="Times New Roman"/>
+          <w:kern w:val="0"/>
+        </w:rPr>
+        <w:t xml:space="preserve">, no método </w:t>
+      </w:r>
+      <w:proofErr w:type="spellStart"/>
+      <w:r>
+        <w:rPr>
+          <w:rFonts w:ascii="Courier New" w:eastAsia="Courier New" w:hAnsi="Courier New" w:cs="Courier New"/>
+          <w:sz w:val="16"/>
+          <w:szCs w:val="16"/>
+        </w:rPr>
+        <w:t>configureGlobal</w:t>
+      </w:r>
+      <w:proofErr w:type="spellEnd"/>
+      <w:r>
+        <w:rPr>
+          <w:rFonts w:eastAsia="Times New Roman" w:cs="Times New Roman"/>
+          <w:kern w:val="0"/>
+        </w:rPr>
+        <w:t>. Como apenas os sistemas internos utilizavam a API esse problema não era crítico, contudo agora, com mais usuários</w:t>
+      </w:r>
+      <w:r>
+        <w:rPr>
+          <w:rFonts w:eastAsia="Times New Roman" w:cs="Times New Roman"/>
+          <w:kern w:val="0"/>
+        </w:rPr>
+        <w:t>,</w:t>
+      </w:r>
+      <w:r>
+        <w:rPr>
+          <w:rFonts w:eastAsia="Times New Roman" w:cs="Times New Roman"/>
+          <w:kern w:val="0"/>
+        </w:rPr>
+        <w:t xml:space="preserve"> era preciso saber se todos teriam os mesmo privilégios. No formato atual isso não seria possível, eles teriam que fazer a aplicação suportar </w:t>
+      </w:r>
+      <w:r>
+        <w:rPr>
+          <w:rFonts w:eastAsia="Times New Roman" w:cs="Times New Roman"/>
+          <w:i/>
+          <w:kern w:val="0"/>
+        </w:rPr>
+        <w:t>n</w:t>
+      </w:r>
+      <w:r>
+        <w:rPr>
+          <w:rFonts w:eastAsia="Times New Roman" w:cs="Times New Roman"/>
+          <w:kern w:val="0"/>
+        </w:rPr>
+        <w:t xml:space="preserve"> usuários. Além disso era preciso definir os privilégios de cada um e mapear no sistema os ponto</w:t>
+      </w:r>
+      <w:r>
+        <w:rPr>
+          <w:rFonts w:eastAsia="Times New Roman" w:cs="Times New Roman"/>
+          <w:kern w:val="0"/>
+        </w:rPr>
+        <w:t>s em que teriam acesso restrito</w:t>
+      </w:r>
+      <w:r>
+        <w:rPr>
+          <w:rFonts w:eastAsia="Times New Roman" w:cs="Times New Roman"/>
+          <w:kern w:val="0"/>
+        </w:rPr>
+        <w:t>.</w:t>
+      </w:r>
+    </w:p>
+    <w:p>
+      <w:pPr>
+        <w:pStyle w:val="Standard"/>
+        <w:jc w:val="both"/>
+        <w:rPr>
+          <w:rFonts w:eastAsia="Times New Roman" w:cs="Times New Roman"/>
+          <w:kern w:val="0"/>
+        </w:rPr>
+      </w:pPr>
+      <w:r>
+        <w:rPr>
+          <w:rFonts w:eastAsia="Times New Roman" w:cs="Times New Roman"/>
+          <w:kern w:val="0"/>
+        </w:rPr>
+        <w:t>Devido a</w:t>
+      </w:r>
+      <w:r>
+        <w:rPr>
+          <w:rFonts w:eastAsia="Times New Roman" w:cs="Times New Roman"/>
+          <w:kern w:val="0"/>
+        </w:rPr>
+        <w:t xml:space="preserve"> falta de uma credencial para cada usuário da aplicação, também ficava impossível rastrear quais usuários haviam executado determinada operação. A nível de segurança isso não </w:t>
+      </w:r>
+      <w:r>
+        <w:rPr>
+          <w:rFonts w:eastAsia="Times New Roman" w:cs="Times New Roman"/>
+          <w:kern w:val="0"/>
+        </w:rPr>
+        <w:t>constituía</w:t>
+      </w:r>
+      <w:r>
+        <w:rPr>
+          <w:rFonts w:eastAsia="Times New Roman" w:cs="Times New Roman"/>
+          <w:kern w:val="0"/>
+        </w:rPr>
+        <w:t xml:space="preserve"> uma falha em si, porém ajudaria e muito ter esse nível de detalhamento, tanto a fim de oferecer um melhor suporte para os usuários, quanto para ajudar a investigar algum acesso indevido.</w:t>
+      </w:r>
+    </w:p>
+    <w:p>
+      <w:pPr>
+        <w:pStyle w:val="Standard"/>
+        <w:jc w:val="both"/>
+        <w:rPr>
+          <w:rFonts w:eastAsia="Times New Roman" w:cs="Times New Roman"/>
+          <w:kern w:val="0"/>
+        </w:rPr>
+      </w:pPr>
+    </w:p>
+    <w:p>
+      <w:pPr>
+        <w:pStyle w:val="Standard"/>
+        <w:jc w:val="both"/>
+        <w:rPr>
+          <w:rFonts w:eastAsia="Times New Roman" w:cs="Times New Roman"/>
+          <w:kern w:val="0"/>
+        </w:rPr>
+      </w:pPr>
+    </w:p>
+    <w:p>
+      <w:pPr>
+        <w:pStyle w:val="Standard"/>
+        <w:jc w:val="both"/>
+        <w:rPr>
+          <w:rFonts w:eastAsia="Times New Roman" w:cs="Times New Roman"/>
+          <w:b/>
+          <w:kern w:val="0"/>
+        </w:rPr>
+      </w:pPr>
+      <w:r>
+        <w:rPr>
+          <w:rFonts w:eastAsia="Times New Roman" w:cs="Times New Roman"/>
+          <w:b/>
+          <w:kern w:val="0"/>
+        </w:rPr>
+        <w:t>Problemas de configuração</w:t>
+      </w:r>
+    </w:p>
+    <w:p>
+      <w:pPr>
+        <w:pStyle w:val="Standard"/>
+        <w:jc w:val="both"/>
+        <w:rPr>
+          <w:rFonts w:eastAsia="Times New Roman" w:cs="Times New Roman"/>
+          <w:kern w:val="0"/>
+        </w:rPr>
+      </w:pPr>
+    </w:p>
+    <w:p>
+      <w:pPr>
+        <w:pStyle w:val="Standard"/>
+        <w:jc w:val="both"/>
+        <w:rPr>
+          <w:rFonts w:eastAsia="Times New Roman" w:cs="Times New Roman"/>
+          <w:kern w:val="0"/>
+        </w:rPr>
+      </w:pPr>
+      <w:r>
+        <w:rPr>
+          <w:rFonts w:eastAsia="Times New Roman" w:cs="Times New Roman"/>
+          <w:kern w:val="0"/>
+        </w:rPr>
+        <w:t xml:space="preserve">Foi alertado que embora o </w:t>
+      </w:r>
+      <w:r>
+        <w:rPr>
+          <w:rFonts w:eastAsia="Times New Roman" w:cs="Times New Roman"/>
+          <w:i/>
+          <w:kern w:val="0"/>
+        </w:rPr>
+        <w:t>spring-security</w:t>
+      </w:r>
+      <w:r>
+        <w:rPr>
+          <w:rFonts w:eastAsia="Times New Roman" w:cs="Times New Roman"/>
+          <w:kern w:val="0"/>
+        </w:rPr>
+        <w:t xml:space="preserve"> fosse um excelente framework </w:t>
+      </w:r>
+      <w:r>
+        <w:rPr>
+          <w:rFonts w:eastAsia="Times New Roman" w:cs="Times New Roman"/>
+          <w:kern w:val="0"/>
+        </w:rPr>
+        <w:t xml:space="preserve">algumas configurações estavam pendentes. Quando </w:t>
+      </w:r>
+      <w:r>
+        <w:rPr>
+          <w:rFonts w:eastAsia="Times New Roman" w:cs="Times New Roman"/>
+          <w:kern w:val="0"/>
+        </w:rPr>
+        <w:t>a configuração é realizada</w:t>
+      </w:r>
+      <w:r>
+        <w:rPr>
+          <w:rFonts w:eastAsia="Times New Roman" w:cs="Times New Roman"/>
+          <w:kern w:val="0"/>
+        </w:rPr>
+        <w:t xml:space="preserve"> via Java</w:t>
+      </w:r>
+      <w:r>
+        <w:rPr>
+          <w:rFonts w:eastAsia="Times New Roman" w:cs="Times New Roman"/>
+          <w:kern w:val="0"/>
+        </w:rPr>
+        <w:t>,</w:t>
+      </w:r>
+      <w:r>
+        <w:rPr>
+          <w:rFonts w:eastAsia="Times New Roman" w:cs="Times New Roman"/>
+          <w:kern w:val="0"/>
+        </w:rPr>
+        <w:t xml:space="preserve"> ou seja, sem ser realizada em arquivos XML, a maioria das configurações já vem habilitadas por padrão. Contudo, ainda sim seria necessário ativar algumas mais especificas, bem como ataques</w:t>
+      </w:r>
+      <w:r>
+        <w:rPr>
+          <w:rFonts w:eastAsia="Times New Roman" w:cs="Times New Roman"/>
+          <w:kern w:val="0"/>
+        </w:rPr>
+        <w:t xml:space="preserve"> </w:t>
+      </w:r>
+      <w:r>
+        <w:rPr>
+          <w:rFonts w:eastAsia="Times New Roman" w:cs="Times New Roman"/>
+          <w:i/>
+          <w:kern w:val="0"/>
+        </w:rPr>
+        <w:t>Cross-site Scripting</w:t>
+      </w:r>
+      <w:r>
+        <w:rPr>
+          <w:rFonts w:eastAsia="Times New Roman" w:cs="Times New Roman"/>
+          <w:i/>
+          <w:kern w:val="0"/>
+        </w:rPr>
+        <w:t xml:space="preserve"> </w:t>
+      </w:r>
+      <w:r>
+        <w:rPr>
+          <w:rFonts w:eastAsia="Times New Roman" w:cs="Times New Roman"/>
+          <w:i/>
+          <w:kern w:val="0"/>
+        </w:rPr>
+        <w:t>(</w:t>
+      </w:r>
+      <w:r>
+        <w:rPr>
+          <w:rFonts w:eastAsia="Times New Roman" w:cs="Times New Roman"/>
+          <w:i/>
+          <w:kern w:val="0"/>
+        </w:rPr>
+        <w:t>XSS</w:t>
+      </w:r>
+      <w:r>
+        <w:rPr>
+          <w:rFonts w:eastAsia="Times New Roman" w:cs="Times New Roman"/>
+          <w:i/>
+          <w:kern w:val="0"/>
+        </w:rPr>
+        <w:t>)</w:t>
+      </w:r>
+      <w:r>
+        <w:rPr>
+          <w:rFonts w:eastAsia="Times New Roman" w:cs="Times New Roman"/>
+          <w:kern w:val="0"/>
+        </w:rPr>
+        <w:t>.</w:t>
+      </w:r>
+    </w:p>
+    <w:p>
+      <w:pPr>
+        <w:pStyle w:val="Standard"/>
+        <w:jc w:val="both"/>
+        <w:rPr>
+          <w:rFonts w:eastAsia="Times New Roman" w:cs="Times New Roman"/>
+          <w:kern w:val="0"/>
+        </w:rPr>
+      </w:pPr>
+    </w:p>
+    <w:p>
+      <w:pPr>
+        <w:pStyle w:val="Standard"/>
+        <w:jc w:val="both"/>
+        <w:rPr>
+          <w:rFonts w:ascii="Arial Narrow" w:eastAsia="Times New Roman" w:hAnsi="Arial Narrow" w:cs="Times New Roman"/>
+          <w:b/>
+          <w:i/>
+          <w:color w:val="3366FF"/>
+          <w:kern w:val="0"/>
+          <w:sz w:val="22"/>
+          <w:szCs w:val="20"/>
+        </w:rPr>
+      </w:pPr>
+      <w:r>
+        <w:rPr>
+          <w:rFonts w:ascii="Arial Narrow" w:eastAsia="Times New Roman" w:hAnsi="Arial Narrow" w:cs="Times New Roman"/>
+          <w:b/>
+          <w:i/>
+          <w:color w:val="3366FF"/>
+          <w:kern w:val="0"/>
+          <w:sz w:val="22"/>
+          <w:szCs w:val="20"/>
+        </w:rPr>
+        <w:t>Nota:</w:t>
+      </w:r>
+      <w:r>
+        <w:rPr>
+          <w:rFonts w:ascii="Arial Narrow" w:eastAsia="Times New Roman" w:hAnsi="Arial Narrow" w:cs="Times New Roman"/>
+          <w:b/>
+          <w:i/>
+          <w:color w:val="3366FF"/>
+          <w:kern w:val="0"/>
+          <w:sz w:val="22"/>
+          <w:szCs w:val="20"/>
+        </w:rPr>
+        <w:t xml:space="preserve"> </w:t>
+      </w:r>
+      <w:r>
+        <w:rPr>
+          <w:rFonts w:ascii="Arial Narrow" w:eastAsia="Times New Roman" w:hAnsi="Arial Narrow" w:cs="Times New Roman"/>
+          <w:i/>
+          <w:color w:val="3366FF"/>
+          <w:kern w:val="0"/>
+          <w:sz w:val="22"/>
+          <w:szCs w:val="20"/>
+        </w:rPr>
+        <w:t>Quando configuramos o spring-security via Java, algumas features já vem habilitadas</w:t>
+      </w:r>
+      <w:r>
+        <w:rPr>
+          <w:rFonts w:ascii="Arial Narrow" w:eastAsia="Times New Roman" w:hAnsi="Arial Narrow" w:cs="Times New Roman"/>
+          <w:i/>
+          <w:color w:val="3366FF"/>
+          <w:kern w:val="0"/>
+          <w:sz w:val="22"/>
+          <w:szCs w:val="20"/>
+        </w:rPr>
+        <w:t xml:space="preserve"> por padrão: Cache-</w:t>
+      </w:r>
+      <w:proofErr w:type="spellStart"/>
+      <w:r>
+        <w:rPr>
+          <w:rFonts w:ascii="Arial Narrow" w:eastAsia="Times New Roman" w:hAnsi="Arial Narrow" w:cs="Times New Roman"/>
+          <w:i/>
+          <w:color w:val="3366FF"/>
+          <w:kern w:val="0"/>
+          <w:sz w:val="22"/>
+          <w:szCs w:val="20"/>
+        </w:rPr>
+        <w:t>Control</w:t>
+      </w:r>
+      <w:proofErr w:type="spellEnd"/>
+      <w:r>
+        <w:rPr>
+          <w:rFonts w:ascii="Arial Narrow" w:eastAsia="Times New Roman" w:hAnsi="Arial Narrow" w:cs="Times New Roman"/>
+          <w:i/>
+          <w:color w:val="3366FF"/>
+          <w:kern w:val="0"/>
+          <w:sz w:val="22"/>
+          <w:szCs w:val="20"/>
+        </w:rPr>
+        <w:t xml:space="preserve">, </w:t>
+      </w:r>
+      <w:r>
+        <w:rPr>
+          <w:rFonts w:ascii="Arial Narrow" w:eastAsia="Times New Roman" w:hAnsi="Arial Narrow" w:cs="Times New Roman"/>
+          <w:i/>
+          <w:color w:val="3366FF"/>
+          <w:kern w:val="0"/>
+          <w:sz w:val="22"/>
+          <w:szCs w:val="20"/>
+        </w:rPr>
+        <w:t>X-Content-Type-Options</w:t>
+      </w:r>
+      <w:r>
+        <w:rPr>
+          <w:rFonts w:ascii="Arial Narrow" w:eastAsia="Times New Roman" w:hAnsi="Arial Narrow" w:cs="Times New Roman"/>
+          <w:i/>
+          <w:color w:val="3366FF"/>
+          <w:kern w:val="0"/>
+          <w:sz w:val="22"/>
+          <w:szCs w:val="20"/>
+        </w:rPr>
+        <w:t>,</w:t>
+      </w:r>
+      <w:r>
+        <w:rPr>
+          <w:rFonts w:ascii="Arial Narrow" w:eastAsia="Times New Roman" w:hAnsi="Arial Narrow" w:cs="Times New Roman"/>
+          <w:i/>
+          <w:color w:val="3366FF"/>
+          <w:kern w:val="0"/>
+          <w:sz w:val="22"/>
+          <w:szCs w:val="20"/>
+        </w:rPr>
+        <w:t xml:space="preserve"> </w:t>
+      </w:r>
+      <w:r>
+        <w:rPr>
+          <w:rFonts w:ascii="Arial Narrow" w:eastAsia="Times New Roman" w:hAnsi="Arial Narrow" w:cs="Times New Roman"/>
+          <w:i/>
+          <w:color w:val="3366FF"/>
+          <w:kern w:val="0"/>
+          <w:sz w:val="22"/>
+          <w:szCs w:val="20"/>
+        </w:rPr>
+        <w:t>X-Frame-Options</w:t>
+      </w:r>
+      <w:r>
+        <w:rPr>
+          <w:rFonts w:ascii="Arial Narrow" w:eastAsia="Times New Roman" w:hAnsi="Arial Narrow" w:cs="Times New Roman"/>
+          <w:i/>
+          <w:color w:val="3366FF"/>
+          <w:kern w:val="0"/>
+          <w:sz w:val="22"/>
+          <w:szCs w:val="20"/>
+        </w:rPr>
+        <w:t>.</w:t>
+      </w:r>
+    </w:p>
+    <w:p>
+      <w:pPr>
+        <w:pStyle w:val="Standard"/>
+        <w:jc w:val="both"/>
+        <w:rPr>
+          <w:rFonts w:eastAsia="Times New Roman" w:cs="Times New Roman"/>
+          <w:kern w:val="0"/>
+        </w:rPr>
+      </w:pPr>
+    </w:p>
+    <w:p>
+      <w:pPr>
+        <w:pStyle w:val="Standard"/>
+        <w:ind w:firstLine="720"/>
+        <w:jc w:val="both"/>
+        <w:rPr>
+          <w:rFonts w:ascii="Palatino" w:hAnsi="Palatino"/>
+        </w:rPr>
+      </w:pPr>
+    </w:p>
+    <w:p>
+      <w:pPr>
+        <w:pStyle w:val="Corpo"/>
+        <w:ind w:firstLine="0"/>
+        <w:rPr>
+          <w:rFonts w:ascii="Palatino Linotype" w:hAnsi="Palatino Linotype"/>
+          <w:b/>
+        </w:rPr>
+      </w:pPr>
+      <w:r>
+        <w:rPr>
+          <w:rFonts w:ascii="Palatino Linotype" w:hAnsi="Palatino Linotype"/>
+          <w:b/>
+        </w:rPr>
+        <w:t>Estudo de caso considerando a boa</w:t>
+      </w:r>
+      <w:r>
+        <w:rPr>
+          <w:rFonts w:ascii="Palatino Linotype" w:hAnsi="Palatino Linotype"/>
+          <w:b/>
+        </w:rPr>
+        <w:t xml:space="preserve"> pr</w:t>
+      </w:r>
+      <w:r>
+        <w:rPr>
+          <w:rFonts w:ascii="Palatino Linotype" w:hAnsi="Palatino Linotype"/>
+          <w:b/>
+        </w:rPr>
+        <w:t>átic</w:t>
       </w:r>
       <w:bookmarkStart w:id="0" w:name="_GoBack"/>
       <w:bookmarkEnd w:id="0"/>
-    </w:p>
-    <w:p>
-      <w:pPr>
-        <w:pStyle w:val="Standard"/>
-        <w:jc w:val="both"/>
-        <w:rPr>
-          <w:rFonts w:ascii="Palatino" w:hAnsi="Palatino"/>
-        </w:rPr>
-      </w:pPr>
-    </w:p>
-    <w:p>
-      <w:pPr>
-        <w:pStyle w:val="Standard"/>
-        <w:ind w:firstLine="720"/>
-        <w:jc w:val="both"/>
-        <w:rPr>
-          <w:rFonts w:ascii="Palatino" w:hAnsi="Palatino"/>
-        </w:rPr>
-      </w:pPr>
-    </w:p>
-    <w:p>
-      <w:pPr>
-        <w:pStyle w:val="Corpo"/>
-        <w:ind w:firstLine="0"/>
+      <w:r>
         <w:rPr>
           <w:rFonts w:ascii="Palatino Linotype" w:hAnsi="Palatino Linotype"/>
           <w:b/>
         </w:rPr>
-      </w:pPr>
-      <w:r>
-        <w:rPr>
-          <w:rFonts w:ascii="Palatino Linotype" w:hAnsi="Palatino Linotype"/>
-          <w:b/>
-        </w:rPr>
-        <w:t>Estudo de caso considerando a boa</w:t>
-      </w:r>
-      <w:r>
-        <w:rPr>
-          <w:rFonts w:ascii="Palatino Linotype" w:hAnsi="Palatino Linotype"/>
-          <w:b/>
-        </w:rPr>
-        <w:t xml:space="preserve"> pr</w:t>
-      </w:r>
-      <w:r>
-        <w:rPr>
-          <w:rFonts w:ascii="Palatino Linotype" w:hAnsi="Palatino Linotype"/>
-          <w:b/>
-        </w:rPr>
-        <w:t>ática</w:t>
+        <w:t>a</w:t>
       </w:r>
       <w:r>
         <w:rPr>
@@ -2349,6 +4364,119 @@
     </w:lvl>
   </w:abstractNum>
   <w:abstractNum w:abstractNumId="1">
+    <w:nsid w:val="29903AA8"/>
+    <w:multiLevelType w:val="hybridMultilevel"/>
+    <w:tmpl w:val="1E24D17A"/>
+    <w:lvl w:ilvl="0" w:tplc="04090001">
+      <w:start w:val="1"/>
+      <w:numFmt w:val="bullet"/>
+      <w:lvlText w:val=""/>
+      <w:lvlJc w:val="left"/>
+      <w:pPr>
+        <w:ind w:left="720" w:hanging="360"/>
+      </w:pPr>
+      <w:rPr>
+        <w:rFonts w:ascii="Symbol" w:hAnsi="Symbol" w:hint="default"/>
+      </w:rPr>
+    </w:lvl>
+    <w:lvl w:ilvl="1" w:tplc="04090003" w:tentative="1">
+      <w:start w:val="1"/>
+      <w:numFmt w:val="bullet"/>
+      <w:lvlText w:val="o"/>
+      <w:lvlJc w:val="left"/>
+      <w:pPr>
+        <w:ind w:left="1440" w:hanging="360"/>
+      </w:pPr>
+      <w:rPr>
+        <w:rFonts w:ascii="Courier New" w:hAnsi="Courier New" w:hint="default"/>
+      </w:rPr>
+    </w:lvl>
+    <w:lvl w:ilvl="2" w:tplc="04090005" w:tentative="1">
+      <w:start w:val="1"/>
+      <w:numFmt w:val="bullet"/>
+      <w:lvlText w:val=""/>
+      <w:lvlJc w:val="left"/>
+      <w:pPr>
+        <w:ind w:left="2160" w:hanging="360"/>
+      </w:pPr>
+      <w:rPr>
+        <w:rFonts w:ascii="Wingdings" w:hAnsi="Wingdings" w:hint="default"/>
+      </w:rPr>
+    </w:lvl>
+    <w:lvl w:ilvl="3" w:tplc="04090001" w:tentative="1">
+      <w:start w:val="1"/>
+      <w:numFmt w:val="bullet"/>
+      <w:lvlText w:val=""/>
+      <w:lvlJc w:val="left"/>
+      <w:pPr>
+        <w:ind w:left="2880" w:hanging="360"/>
+      </w:pPr>
+      <w:rPr>
+        <w:rFonts w:ascii="Symbol" w:hAnsi="Symbol" w:hint="default"/>
+      </w:rPr>
+    </w:lvl>
+    <w:lvl w:ilvl="4" w:tplc="04090003" w:tentative="1">
+      <w:start w:val="1"/>
+      <w:numFmt w:val="bullet"/>
+      <w:lvlText w:val="o"/>
+      <w:lvlJc w:val="left"/>
+      <w:pPr>
+        <w:ind w:left="3600" w:hanging="360"/>
+      </w:pPr>
+      <w:rPr>
+        <w:rFonts w:ascii="Courier New" w:hAnsi="Courier New" w:hint="default"/>
+      </w:rPr>
+    </w:lvl>
+    <w:lvl w:ilvl="5" w:tplc="04090005" w:tentative="1">
+      <w:start w:val="1"/>
+      <w:numFmt w:val="bullet"/>
+      <w:lvlText w:val=""/>
+      <w:lvlJc w:val="left"/>
+      <w:pPr>
+        <w:ind w:left="4320" w:hanging="360"/>
+      </w:pPr>
+      <w:rPr>
+        <w:rFonts w:ascii="Wingdings" w:hAnsi="Wingdings" w:hint="default"/>
+      </w:rPr>
+    </w:lvl>
+    <w:lvl w:ilvl="6" w:tplc="04090001" w:tentative="1">
+      <w:start w:val="1"/>
+      <w:numFmt w:val="bullet"/>
+      <w:lvlText w:val=""/>
+      <w:lvlJc w:val="left"/>
+      <w:pPr>
+        <w:ind w:left="5040" w:hanging="360"/>
+      </w:pPr>
+      <w:rPr>
+        <w:rFonts w:ascii="Symbol" w:hAnsi="Symbol" w:hint="default"/>
+      </w:rPr>
+    </w:lvl>
+    <w:lvl w:ilvl="7" w:tplc="04090003" w:tentative="1">
+      <w:start w:val="1"/>
+      <w:numFmt w:val="bullet"/>
+      <w:lvlText w:val="o"/>
+      <w:lvlJc w:val="left"/>
+      <w:pPr>
+        <w:ind w:left="5760" w:hanging="360"/>
+      </w:pPr>
+      <w:rPr>
+        <w:rFonts w:ascii="Courier New" w:hAnsi="Courier New" w:hint="default"/>
+      </w:rPr>
+    </w:lvl>
+    <w:lvl w:ilvl="8" w:tplc="04090005" w:tentative="1">
+      <w:start w:val="1"/>
+      <w:numFmt w:val="bullet"/>
+      <w:lvlText w:val=""/>
+      <w:lvlJc w:val="left"/>
+      <w:pPr>
+        <w:ind w:left="6480" w:hanging="360"/>
+      </w:pPr>
+      <w:rPr>
+        <w:rFonts w:ascii="Wingdings" w:hAnsi="Wingdings" w:hint="default"/>
+      </w:rPr>
+    </w:lvl>
+  </w:abstractNum>
+  <w:abstractNum w:abstractNumId="2">
     <w:nsid w:val="332C6DF3"/>
     <w:multiLevelType w:val="hybridMultilevel"/>
     <w:tmpl w:val="C706EF3E"/>
@@ -2461,7 +4589,7 @@
       </w:rPr>
     </w:lvl>
   </w:abstractNum>
-  <w:abstractNum w:abstractNumId="2">
+  <w:abstractNum w:abstractNumId="3">
     <w:nsid w:val="4F9842A0"/>
     <w:multiLevelType w:val="hybridMultilevel"/>
     <w:tmpl w:val="4B766C30"/>
@@ -2574,7 +4702,7 @@
       </w:rPr>
     </w:lvl>
   </w:abstractNum>
-  <w:abstractNum w:abstractNumId="3">
+  <w:abstractNum w:abstractNumId="4">
     <w:nsid w:val="505522A4"/>
     <w:multiLevelType w:val="hybridMultilevel"/>
     <w:tmpl w:val="682008F2"/>
@@ -2687,7 +4815,7 @@
       </w:rPr>
     </w:lvl>
   </w:abstractNum>
-  <w:abstractNum w:abstractNumId="4">
+  <w:abstractNum w:abstractNumId="5">
     <w:nsid w:val="6CBE7152"/>
     <w:multiLevelType w:val="hybridMultilevel"/>
     <w:tmpl w:val="4DF66E5E"/>
@@ -2800,7 +4928,7 @@
       </w:rPr>
     </w:lvl>
   </w:abstractNum>
-  <w:abstractNum w:abstractNumId="5">
+  <w:abstractNum w:abstractNumId="6">
     <w:nsid w:val="6FDC1E29"/>
     <w:multiLevelType w:val="hybridMultilevel"/>
     <w:tmpl w:val="7EB67C00"/>
@@ -2913,7 +5041,7 @@
       </w:rPr>
     </w:lvl>
   </w:abstractNum>
-  <w:abstractNum w:abstractNumId="6">
+  <w:abstractNum w:abstractNumId="7">
     <w:nsid w:val="7BA07446"/>
     <w:multiLevelType w:val="hybridMultilevel"/>
     <w:tmpl w:val="D1DEF268"/>
@@ -3026,7 +5154,7 @@
       </w:rPr>
     </w:lvl>
   </w:abstractNum>
-  <w:abstractNum w:abstractNumId="7">
+  <w:abstractNum w:abstractNumId="8">
     <w:nsid w:val="7BAB29A6"/>
     <w:multiLevelType w:val="hybridMultilevel"/>
     <w:tmpl w:val="2550E198"/>
@@ -3168,13 +5296,13 @@
     </w:lvl>
   </w:abstractNum>
   <w:num w:numId="1">
-    <w:abstractNumId w:val="3"/>
+    <w:abstractNumId w:val="4"/>
   </w:num>
   <w:num w:numId="2">
-    <w:abstractNumId w:val="7"/>
+    <w:abstractNumId w:val="8"/>
   </w:num>
   <w:num w:numId="3">
-    <w:abstractNumId w:val="7"/>
+    <w:abstractNumId w:val="8"/>
     <w:lvlOverride w:ilvl="0"/>
     <w:lvlOverride w:ilvl="1"/>
     <w:lvlOverride w:ilvl="2"/>
@@ -3201,19 +5329,22 @@
     <w:abstractNumId w:val="0"/>
   </w:num>
   <w:num w:numId="5">
-    <w:abstractNumId w:val="4"/>
+    <w:abstractNumId w:val="5"/>
   </w:num>
   <w:num w:numId="6">
-    <w:abstractNumId w:val="1"/>
+    <w:abstractNumId w:val="2"/>
   </w:num>
   <w:num w:numId="7">
-    <w:abstractNumId w:val="5"/>
+    <w:abstractNumId w:val="6"/>
   </w:num>
   <w:num w:numId="8">
-    <w:abstractNumId w:val="2"/>
+    <w:abstractNumId w:val="3"/>
   </w:num>
   <w:num w:numId="9">
-    <w:abstractNumId w:val="6"/>
+    <w:abstractNumId w:val="7"/>
+  </w:num>
+  <w:num w:numId="10">
+    <w:abstractNumId w:val="1"/>
   </w:num>
 </w:numbering>
 </file>

</xml_diff>